<commit_message>
strategy change sell/buy on close moment
</commit_message>
<xml_diff>
--- a/bear_bull_forces.docx
+++ b/bear_bull_forces.docx
@@ -546,16 +546,7 @@
               <w:szCs w:val="24"/>
               <w:lang w:val="en-US"/>
             </w:rPr>
-            <m:t>=</m:t>
-          </m:r>
-          <m:r>
-            <w:rPr>
-              <w:rFonts w:ascii="Cambria Math" w:eastAsiaTheme="minorEastAsia" w:hAnsi="Cambria Math" w:cs="Times New Roman"/>
-              <w:sz w:val="24"/>
-              <w:szCs w:val="24"/>
-              <w:lang w:val="en-US"/>
-            </w:rPr>
-            <m:t>Close</m:t>
+            <m:t>=Close</m:t>
           </m:r>
           <m:d>
             <m:dPr>
@@ -632,16 +623,7 @@
               <w:szCs w:val="24"/>
               <w:lang w:val="en-US"/>
             </w:rPr>
-            <m:t>+</m:t>
-          </m:r>
-          <m:r>
-            <w:rPr>
-              <w:rFonts w:ascii="Cambria Math" w:eastAsiaTheme="minorEastAsia" w:hAnsi="Cambria Math" w:cs="Times New Roman"/>
-              <w:sz w:val="24"/>
-              <w:szCs w:val="24"/>
-              <w:lang w:val="en-US"/>
-            </w:rPr>
-            <m:t>Close</m:t>
+            <m:t>+Close</m:t>
           </m:r>
           <m:d>
             <m:dPr>
@@ -663,16 +645,7 @@
                   <w:szCs w:val="24"/>
                   <w:lang w:val="en-US"/>
                 </w:rPr>
-                <m:t>i</m:t>
-              </m:r>
-              <m:r>
-                <w:rPr>
-                  <w:rFonts w:ascii="Cambria Math" w:eastAsiaTheme="minorEastAsia" w:hAnsi="Cambria Math" w:cs="Times New Roman"/>
-                  <w:sz w:val="24"/>
-                  <w:szCs w:val="24"/>
-                  <w:lang w:val="en-US"/>
-                </w:rPr>
-                <m:t>-1</m:t>
+                <m:t>i-1</m:t>
               </m:r>
             </m:e>
           </m:d>
@@ -683,16 +656,7 @@
               <w:szCs w:val="24"/>
               <w:lang w:val="en-US"/>
             </w:rPr>
-            <m:t>*</m:t>
-          </m:r>
-          <m:r>
-            <w:rPr>
-              <w:rFonts w:ascii="Cambria Math" w:eastAsiaTheme="minorEastAsia" w:hAnsi="Cambria Math" w:cs="Times New Roman"/>
-              <w:sz w:val="24"/>
-              <w:szCs w:val="24"/>
-              <w:lang w:val="en-US"/>
-            </w:rPr>
-            <m:t>(1-</m:t>
+            <m:t>*(1-</m:t>
           </m:r>
           <m:f>
             <m:fPr>
@@ -857,18 +821,188 @@
           <w:szCs w:val="24"/>
         </w:rPr>
       </w:pPr>
-    </w:p>
-    <w:p>
-      <w:pPr>
+      <w:r>
         <w:rPr>
           <w:rFonts w:ascii="Times New Roman" w:eastAsiaTheme="minorEastAsia" w:hAnsi="Times New Roman" w:cs="Times New Roman"/>
           <w:sz w:val="24"/>
           <w:szCs w:val="24"/>
         </w:rPr>
-      </w:pPr>
-      <w:r>
+        <w:t>Диапазон значений, которые принимают индикаторы примерно следующий:</w:t>
+      </w:r>
+    </w:p>
+    <w:p>
+      <w:pPr>
         <w:rPr>
           <w:rFonts w:ascii="Times New Roman" w:eastAsiaTheme="minorEastAsia" w:hAnsi="Times New Roman" w:cs="Times New Roman"/>
+          <w:i/>
+          <w:sz w:val="24"/>
+          <w:szCs w:val="24"/>
+          <w:lang w:val="en-US"/>
+        </w:rPr>
+      </w:pPr>
+      <m:oMathPara>
+        <m:oMath>
+          <m:r>
+            <w:rPr>
+              <w:rFonts w:ascii="Cambria Math" w:hAnsi="Cambria Math" w:cs="Times New Roman"/>
+              <w:sz w:val="24"/>
+              <w:szCs w:val="24"/>
+            </w:rPr>
+            <m:t>Bea</m:t>
+          </m:r>
+          <m:sSub>
+            <m:sSubPr>
+              <m:ctrlPr>
+                <w:rPr>
+                  <w:rFonts w:ascii="Cambria Math" w:hAnsi="Cambria Math" w:cs="Times New Roman"/>
+                  <w:i/>
+                  <w:sz w:val="24"/>
+                  <w:szCs w:val="24"/>
+                </w:rPr>
+              </m:ctrlPr>
+            </m:sSubPr>
+            <m:e>
+              <m:r>
+                <w:rPr>
+                  <w:rFonts w:ascii="Cambria Math" w:hAnsi="Cambria Math" w:cs="Times New Roman"/>
+                  <w:sz w:val="24"/>
+                  <w:szCs w:val="24"/>
+                </w:rPr>
+                <m:t>rs</m:t>
+              </m:r>
+            </m:e>
+            <m:sub>
+              <m:r>
+                <w:rPr>
+                  <w:rFonts w:ascii="Cambria Math" w:hAnsi="Cambria Math" w:cs="Times New Roman"/>
+                  <w:sz w:val="24"/>
+                  <w:szCs w:val="24"/>
+                </w:rPr>
+                <m:t>power</m:t>
+              </m:r>
+            </m:sub>
+          </m:sSub>
+          <m:r>
+            <w:rPr>
+              <w:rFonts w:ascii="Cambria Math" w:hAnsi="Cambria Math" w:cs="Times New Roman"/>
+              <w:sz w:val="24"/>
+              <w:szCs w:val="24"/>
+            </w:rPr>
+            <m:t>∈</m:t>
+          </m:r>
+          <m:r>
+            <w:rPr>
+              <w:rFonts w:ascii="Cambria Math" w:hAnsi="Cambria Math" w:cs="Times New Roman"/>
+              <w:sz w:val="24"/>
+              <w:szCs w:val="24"/>
+              <w:lang w:val="en-US"/>
+            </w:rPr>
+            <m:t>[-70, 140]</m:t>
+          </m:r>
+        </m:oMath>
+      </m:oMathPara>
+    </w:p>
+    <w:p>
+      <w:pPr>
+        <w:rPr>
+          <w:rFonts w:ascii="Times New Roman" w:eastAsiaTheme="minorEastAsia" w:hAnsi="Times New Roman" w:cs="Times New Roman"/>
+          <w:i/>
+          <w:sz w:val="24"/>
+          <w:szCs w:val="24"/>
+          <w:lang w:val="en-US"/>
+        </w:rPr>
+      </w:pPr>
+      <m:oMathPara>
+        <m:oMath>
+          <m:r>
+            <w:rPr>
+              <w:rFonts w:ascii="Cambria Math" w:hAnsi="Cambria Math" w:cs="Times New Roman"/>
+              <w:sz w:val="24"/>
+              <w:szCs w:val="24"/>
+            </w:rPr>
+            <m:t>Bull</m:t>
+          </m:r>
+          <m:sSub>
+            <m:sSubPr>
+              <m:ctrlPr>
+                <w:rPr>
+                  <w:rFonts w:ascii="Cambria Math" w:hAnsi="Cambria Math" w:cs="Times New Roman"/>
+                  <w:i/>
+                  <w:sz w:val="24"/>
+                  <w:szCs w:val="24"/>
+                </w:rPr>
+              </m:ctrlPr>
+            </m:sSubPr>
+            <m:e>
+              <m:r>
+                <w:rPr>
+                  <w:rFonts w:ascii="Cambria Math" w:hAnsi="Cambria Math" w:cs="Times New Roman"/>
+                  <w:sz w:val="24"/>
+                  <w:szCs w:val="24"/>
+                </w:rPr>
+                <m:t>s</m:t>
+              </m:r>
+            </m:e>
+            <m:sub>
+              <m:r>
+                <w:rPr>
+                  <w:rFonts w:ascii="Cambria Math" w:hAnsi="Cambria Math" w:cs="Times New Roman"/>
+                  <w:sz w:val="24"/>
+                  <w:szCs w:val="24"/>
+                </w:rPr>
+                <m:t>power</m:t>
+              </m:r>
+            </m:sub>
+          </m:sSub>
+          <m:r>
+            <w:rPr>
+              <w:rFonts w:ascii="Cambria Math" w:hAnsi="Cambria Math" w:cs="Times New Roman"/>
+              <w:sz w:val="24"/>
+              <w:szCs w:val="24"/>
+            </w:rPr>
+            <m:t>∈</m:t>
+          </m:r>
+          <m:r>
+            <w:rPr>
+              <w:rFonts w:ascii="Cambria Math" w:hAnsi="Cambria Math" w:cs="Times New Roman"/>
+              <w:sz w:val="24"/>
+              <w:szCs w:val="24"/>
+              <w:lang w:val="en-US"/>
+            </w:rPr>
+            <m:t>[-</m:t>
+          </m:r>
+          <m:r>
+            <w:rPr>
+              <w:rFonts w:ascii="Cambria Math" w:hAnsi="Cambria Math" w:cs="Times New Roman"/>
+              <w:sz w:val="24"/>
+              <w:szCs w:val="24"/>
+              <w:lang w:val="en-US"/>
+            </w:rPr>
+            <m:t>250, 6</m:t>
+          </m:r>
+          <m:r>
+            <w:rPr>
+              <w:rFonts w:ascii="Cambria Math" w:hAnsi="Cambria Math" w:cs="Times New Roman"/>
+              <w:sz w:val="24"/>
+              <w:szCs w:val="24"/>
+              <w:lang w:val="en-US"/>
+            </w:rPr>
+            <m:t>0]</m:t>
+          </m:r>
+        </m:oMath>
+      </m:oMathPara>
+    </w:p>
+    <w:p>
+      <w:pPr>
+        <w:rPr>
+          <w:rFonts w:ascii="Times New Roman" w:eastAsiaTheme="minorEastAsia" w:hAnsi="Times New Roman" w:cs="Times New Roman"/>
+          <w:sz w:val="24"/>
+          <w:szCs w:val="24"/>
+        </w:rPr>
+      </w:pPr>
+      <w:r>
+        <w:rPr>
+          <w:rFonts w:ascii="Times New Roman" w:eastAsiaTheme="minorEastAsia" w:hAnsi="Times New Roman" w:cs="Times New Roman"/>
           <w:sz w:val="24"/>
           <w:szCs w:val="24"/>
         </w:rPr>
@@ -881,13 +1015,40 @@
           <w:szCs w:val="24"/>
           <w:lang w:val="en-US"/>
         </w:rPr>
-        <w:t>UDST</w:t>
+        <w:t>U</w:t>
       </w:r>
       <w:r>
         <w:rPr>
           <w:rFonts w:ascii="Times New Roman" w:eastAsiaTheme="minorEastAsia" w:hAnsi="Times New Roman" w:cs="Times New Roman"/>
           <w:sz w:val="24"/>
           <w:szCs w:val="24"/>
+          <w:lang w:val="en-US"/>
+        </w:rPr>
+        <w:t>S</w:t>
+      </w:r>
+      <w:r>
+        <w:rPr>
+          <w:rFonts w:ascii="Times New Roman" w:eastAsiaTheme="minorEastAsia" w:hAnsi="Times New Roman" w:cs="Times New Roman"/>
+          <w:sz w:val="24"/>
+          <w:szCs w:val="24"/>
+          <w:lang w:val="en-US"/>
+        </w:rPr>
+        <w:t>D</w:t>
+      </w:r>
+      <w:r>
+        <w:rPr>
+          <w:rFonts w:ascii="Times New Roman" w:eastAsiaTheme="minorEastAsia" w:hAnsi="Times New Roman" w:cs="Times New Roman"/>
+          <w:sz w:val="24"/>
+          <w:szCs w:val="24"/>
+          <w:lang w:val="en-US"/>
+        </w:rPr>
+        <w:t>T</w:t>
+      </w:r>
+      <w:r>
+        <w:rPr>
+          <w:rFonts w:ascii="Times New Roman" w:eastAsiaTheme="minorEastAsia" w:hAnsi="Times New Roman" w:cs="Times New Roman"/>
+          <w:sz w:val="24"/>
+          <w:szCs w:val="24"/>
         </w:rPr>
         <w:t xml:space="preserve">, в зависимости от </w:t>
       </w:r>
@@ -914,6 +1075,23 @@
           <w:szCs w:val="24"/>
           <w:lang w:val="en-US"/>
         </w:rPr>
+        <w:t>Bear</w:t>
+      </w:r>
+      <w:r>
+        <w:rPr>
+          <w:rFonts w:ascii="Times New Roman" w:eastAsiaTheme="minorEastAsia" w:hAnsi="Times New Roman" w:cs="Times New Roman"/>
+          <w:sz w:val="24"/>
+          <w:szCs w:val="24"/>
+        </w:rPr>
+        <w:t xml:space="preserve"> / </w:t>
+      </w:r>
+      <w:r>
+        <w:rPr>
+          <w:rFonts w:ascii="Times New Roman" w:eastAsiaTheme="minorEastAsia" w:hAnsi="Times New Roman" w:cs="Times New Roman"/>
+          <w:sz w:val="24"/>
+          <w:szCs w:val="24"/>
+          <w:lang w:val="en-US"/>
+        </w:rPr>
         <w:t>Bull</w:t>
       </w:r>
       <w:r>
@@ -990,7 +1168,7 @@
           <w:sz w:val="24"/>
           <w:szCs w:val="24"/>
         </w:rPr>
-        <w:t>Эксперимент достаточно простой, но может дать информацию об эффективности стратегий.  Для анализа использовал часовые бары. Ниже приводится информация о результатах за каждый месяц, где на примере</w:t>
+        <w:t>Эксперимент достаточно простой, но может дать информацию об эффективности стратегий</w:t>
       </w:r>
       <w:r>
         <w:rPr>
@@ -998,6 +1176,22 @@
           <w:sz w:val="24"/>
           <w:szCs w:val="24"/>
         </w:rPr>
+        <w:t>, основанных на упомянутых индикаторах</w:t>
+      </w:r>
+      <w:r>
+        <w:rPr>
+          <w:rFonts w:ascii="Times New Roman" w:eastAsiaTheme="minorEastAsia" w:hAnsi="Times New Roman" w:cs="Times New Roman"/>
+          <w:sz w:val="24"/>
+          <w:szCs w:val="24"/>
+        </w:rPr>
+        <w:t>.  Для анализа использовал часовые бары. Ниже приводится информация о результатах за каждый месяц, где на примере</w:t>
+      </w:r>
+      <w:r>
+        <w:rPr>
+          <w:rFonts w:ascii="Times New Roman" w:eastAsiaTheme="minorEastAsia" w:hAnsi="Times New Roman" w:cs="Times New Roman"/>
+          <w:sz w:val="24"/>
+          <w:szCs w:val="24"/>
+        </w:rPr>
         <w:t>:</w:t>
       </w:r>
     </w:p>
@@ -1319,9 +1513,99 @@
           <w:rFonts w:ascii="Times New Roman" w:hAnsi="Times New Roman" w:cs="Times New Roman"/>
           <w:sz w:val="24"/>
           <w:szCs w:val="24"/>
+          <w:highlight w:val="yellow"/>
         </w:rPr>
         <w:t>Считаю комиссию за сделку 0.005</w:t>
       </w:r>
+    </w:p>
+    <w:p>
+      <w:pPr>
+        <w:rPr>
+          <w:rFonts w:ascii="Times New Roman" w:hAnsi="Times New Roman" w:cs="Times New Roman"/>
+          <w:sz w:val="24"/>
+          <w:szCs w:val="24"/>
+        </w:rPr>
+      </w:pPr>
+      <w:r>
+        <w:rPr>
+          <w:rFonts w:ascii="Times New Roman" w:hAnsi="Times New Roman" w:cs="Times New Roman"/>
+          <w:sz w:val="24"/>
+          <w:szCs w:val="24"/>
+        </w:rPr>
+        <w:t>По данной ссылке можно ознакомиться с результатами, которые генерируются в процессе обработки исходных данных по сделкам и полученным выходным данным</w:t>
+      </w:r>
+      <w:r>
+        <w:rPr>
+          <w:rFonts w:ascii="Times New Roman" w:hAnsi="Times New Roman" w:cs="Times New Roman"/>
+          <w:sz w:val="24"/>
+          <w:szCs w:val="24"/>
+        </w:rPr>
+        <w:t>:</w:t>
+      </w:r>
+    </w:p>
+    <w:p>
+      <w:pPr>
+        <w:rPr>
+          <w:rFonts w:ascii="Times New Roman" w:hAnsi="Times New Roman" w:cs="Times New Roman"/>
+          <w:sz w:val="24"/>
+          <w:szCs w:val="24"/>
+        </w:rPr>
+      </w:pPr>
+      <w:hyperlink r:id="rId6" w:history="1">
+        <w:r>
+          <w:rPr>
+            <w:rStyle w:val="Hyperlink"/>
+            <w:rFonts w:ascii="Times New Roman" w:hAnsi="Times New Roman" w:cs="Times New Roman"/>
+            <w:sz w:val="24"/>
+            <w:szCs w:val="24"/>
+          </w:rPr>
+          <w:t>https://github.com/piter-grig/bull_bear</w:t>
+        </w:r>
+        <w:r>
+          <w:rPr>
+            <w:rStyle w:val="Hyperlink"/>
+            <w:rFonts w:ascii="Times New Roman" w:hAnsi="Times New Roman" w:cs="Times New Roman"/>
+            <w:sz w:val="24"/>
+            <w:szCs w:val="24"/>
+          </w:rPr>
+          <w:t>/</w:t>
+        </w:r>
+        <w:r>
+          <w:rPr>
+            <w:rStyle w:val="Hyperlink"/>
+            <w:rFonts w:ascii="Times New Roman" w:hAnsi="Times New Roman" w:cs="Times New Roman"/>
+            <w:sz w:val="24"/>
+            <w:szCs w:val="24"/>
+          </w:rPr>
+          <w:t>tree/Dev/Binance_data/ETHUSDT-1h-2022-08</w:t>
+        </w:r>
+      </w:hyperlink>
+    </w:p>
+    <w:p>
+      <w:pPr>
+        <w:rPr>
+          <w:rFonts w:ascii="Times New Roman" w:hAnsi="Times New Roman" w:cs="Times New Roman"/>
+          <w:sz w:val="24"/>
+          <w:szCs w:val="24"/>
+        </w:rPr>
+      </w:pPr>
+      <w:r>
+        <w:rPr>
+          <w:rFonts w:ascii="Times New Roman" w:hAnsi="Times New Roman" w:cs="Times New Roman"/>
+          <w:sz w:val="24"/>
+          <w:szCs w:val="24"/>
+        </w:rPr>
+        <w:t>(аналогичные данные для соседних месяцев доступны в каталоге на уровень выше)</w:t>
+      </w:r>
+    </w:p>
+    <w:p>
+      <w:pPr>
+        <w:rPr>
+          <w:rFonts w:ascii="Times New Roman" w:hAnsi="Times New Roman" w:cs="Times New Roman"/>
+          <w:sz w:val="24"/>
+          <w:szCs w:val="24"/>
+        </w:rPr>
+      </w:pPr>
     </w:p>
     <w:p>
       <w:pPr>
@@ -2008,6 +2292,7 @@
           <w:rFonts w:ascii="Times New Roman" w:hAnsi="Times New Roman" w:cs="Times New Roman"/>
           <w:sz w:val="24"/>
           <w:szCs w:val="24"/>
+          <w:lang w:val="en-US"/>
         </w:rPr>
       </w:pPr>
     </w:p>
@@ -2240,16 +2525,7 @@
                 <w:szCs w:val="24"/>
                 <w:lang w:val="en-US"/>
               </w:rPr>
-              <w:t>Bull power &gt;</w:t>
-            </w:r>
-            <w:r>
-              <w:rPr>
-                <w:rFonts w:ascii="Times New Roman" w:eastAsiaTheme="minorEastAsia" w:hAnsi="Times New Roman" w:cs="Times New Roman"/>
-                <w:sz w:val="24"/>
-                <w:szCs w:val="24"/>
-                <w:lang w:val="en-US"/>
-              </w:rPr>
-              <w:t xml:space="preserve"> 3</w:t>
+              <w:t>Bull power &gt; 3</w:t>
             </w:r>
           </w:p>
         </w:tc>
@@ -2467,6 +2743,7 @@
           <w:szCs w:val="24"/>
           <w:lang w:val="en-US"/>
         </w:rPr>
+        <w:lastRenderedPageBreak/>
         <w:t>money = 995277.9702499991, coins=93</w:t>
       </w:r>
     </w:p>
@@ -2641,7 +2918,6 @@
           <w:szCs w:val="24"/>
           <w:lang w:val="en-US"/>
         </w:rPr>
-        <w:lastRenderedPageBreak/>
         <w:t>money = 978497.3373250001, coins=127</w:t>
       </w:r>
     </w:p>
@@ -2680,6 +2956,7 @@
           <w:rFonts w:ascii="Times New Roman" w:hAnsi="Times New Roman" w:cs="Times New Roman"/>
           <w:sz w:val="24"/>
           <w:szCs w:val="24"/>
+          <w:lang w:val="en-US"/>
         </w:rPr>
       </w:pPr>
     </w:p>
@@ -2914,16 +3191,7 @@
                 <w:szCs w:val="24"/>
                 <w:lang w:val="en-US"/>
               </w:rPr>
-              <w:t>Bull power &gt;</w:t>
-            </w:r>
-            <w:r>
-              <w:rPr>
-                <w:rFonts w:ascii="Times New Roman" w:eastAsiaTheme="minorEastAsia" w:hAnsi="Times New Roman" w:cs="Times New Roman"/>
-                <w:sz w:val="24"/>
-                <w:szCs w:val="24"/>
-                <w:lang w:val="en-US"/>
-              </w:rPr>
-              <w:t xml:space="preserve"> -2</w:t>
+              <w:t>Bull power &gt; -2</w:t>
             </w:r>
           </w:p>
         </w:tc>
@@ -2946,25 +3214,7 @@
                 <w:szCs w:val="24"/>
                 <w:lang w:val="en-US"/>
               </w:rPr>
-              <w:t xml:space="preserve">Bull power &lt; </w:t>
-            </w:r>
-            <w:r>
-              <w:rPr>
-                <w:rFonts w:ascii="Times New Roman" w:eastAsiaTheme="minorEastAsia" w:hAnsi="Times New Roman" w:cs="Times New Roman"/>
-                <w:sz w:val="24"/>
-                <w:szCs w:val="24"/>
-                <w:lang w:val="en-US"/>
-              </w:rPr>
-              <w:t>-</w:t>
-            </w:r>
-            <w:r>
-              <w:rPr>
-                <w:rFonts w:ascii="Times New Roman" w:eastAsiaTheme="minorEastAsia" w:hAnsi="Times New Roman" w:cs="Times New Roman"/>
-                <w:sz w:val="24"/>
-                <w:szCs w:val="24"/>
-                <w:lang w:val="en-US"/>
-              </w:rPr>
-              <w:t>3</w:t>
+              <w:t>Bull power &lt; -3</w:t>
             </w:r>
           </w:p>
         </w:tc>
@@ -3371,6 +3621,7 @@
           <w:rFonts w:ascii="Times New Roman" w:hAnsi="Times New Roman" w:cs="Times New Roman"/>
           <w:sz w:val="24"/>
           <w:szCs w:val="24"/>
+          <w:lang w:val="en-US"/>
         </w:rPr>
       </w:pPr>
     </w:p>
@@ -3666,6 +3917,7 @@
           <w:szCs w:val="24"/>
           <w:lang w:val="en-US"/>
         </w:rPr>
+        <w:lastRenderedPageBreak/>
         <w:t xml:space="preserve">ETHUSDT-1h-2022-08, total = 742 </w:t>
       </w:r>
       <w:proofErr w:type="spellStart"/>
@@ -3840,7 +4092,6 @@
           <w:szCs w:val="24"/>
           <w:lang w:val="en-US"/>
         </w:rPr>
-        <w:lastRenderedPageBreak/>
         <w:t xml:space="preserve">ETHUSDT-1h-2022-11, total = 718 </w:t>
       </w:r>
       <w:proofErr w:type="spellStart"/>
@@ -4034,6 +4285,7 @@
           <w:rFonts w:ascii="Times New Roman" w:hAnsi="Times New Roman" w:cs="Times New Roman"/>
           <w:sz w:val="24"/>
           <w:szCs w:val="24"/>
+          <w:lang w:val="en-US"/>
         </w:rPr>
       </w:pPr>
     </w:p>
@@ -5050,7 +5302,6 @@
           <w:szCs w:val="24"/>
           <w:lang w:val="en-US"/>
         </w:rPr>
-        <w:lastRenderedPageBreak/>
         <w:t>money = 885975.2512774991, coins=742</w:t>
       </w:r>
     </w:p>
@@ -5936,6 +6187,7 @@
           <w:szCs w:val="24"/>
           <w:lang w:val="en-US"/>
         </w:rPr>
+        <w:lastRenderedPageBreak/>
         <w:t>money = 966025.7334075009, coins=742</w:t>
       </w:r>
     </w:p>
@@ -6032,11 +6284,2051 @@
           <w:rFonts w:ascii="Times New Roman" w:hAnsi="Times New Roman" w:cs="Times New Roman"/>
           <w:sz w:val="24"/>
           <w:szCs w:val="24"/>
-          <w:lang w:val="en-US"/>
-        </w:rPr>
-      </w:pPr>
+        </w:rPr>
+      </w:pPr>
+      <w:r>
+        <w:rPr>
+          <w:rFonts w:ascii="Times New Roman" w:hAnsi="Times New Roman" w:cs="Times New Roman"/>
+          <w:sz w:val="24"/>
+          <w:szCs w:val="24"/>
+        </w:rPr>
+        <w:t>Дальнейшие планы по исследованию:</w:t>
+      </w:r>
+    </w:p>
+    <w:p>
+      <w:pPr>
+        <w:rPr>
+          <w:rFonts w:ascii="Times New Roman" w:hAnsi="Times New Roman" w:cs="Times New Roman"/>
+          <w:sz w:val="24"/>
+          <w:szCs w:val="24"/>
+        </w:rPr>
+      </w:pPr>
+      <w:r>
+        <w:rPr>
+          <w:rFonts w:ascii="Times New Roman" w:hAnsi="Times New Roman" w:cs="Times New Roman"/>
+          <w:sz w:val="24"/>
+          <w:szCs w:val="24"/>
+        </w:rPr>
+        <w:t>Видно, что индикаторами можно пользоваться, в качестве инструментов для анализа, однако по результатам использования грубых стратегий видно, что средняя убыточность составляет порядка нескольких десятых процента</w:t>
+      </w:r>
+      <w:r>
+        <w:rPr>
+          <w:rFonts w:ascii="Times New Roman" w:hAnsi="Times New Roman" w:cs="Times New Roman"/>
+          <w:sz w:val="24"/>
+          <w:szCs w:val="24"/>
+        </w:rPr>
+        <w:t>, что не допустимо к использованию</w:t>
+      </w:r>
+      <w:r>
+        <w:rPr>
+          <w:rFonts w:ascii="Times New Roman" w:hAnsi="Times New Roman" w:cs="Times New Roman"/>
+          <w:sz w:val="24"/>
+          <w:szCs w:val="24"/>
+        </w:rPr>
+        <w:t>. Предлагаю сделать стратегию более гибкой следующим образом – сделать двумерное дискретное распределение в диапазонах</w:t>
+      </w:r>
+    </w:p>
+    <w:p>
+      <w:pPr>
+        <w:rPr>
+          <w:rFonts w:ascii="Times New Roman" w:eastAsiaTheme="minorEastAsia" w:hAnsi="Times New Roman" w:cs="Times New Roman"/>
+          <w:i/>
+          <w:sz w:val="24"/>
+          <w:szCs w:val="24"/>
+          <w:lang w:val="en-US"/>
+        </w:rPr>
+      </w:pPr>
+      <m:oMathPara>
+        <m:oMath>
+          <m:r>
+            <w:rPr>
+              <w:rFonts w:ascii="Cambria Math" w:hAnsi="Cambria Math" w:cs="Times New Roman"/>
+              <w:sz w:val="24"/>
+              <w:szCs w:val="24"/>
+            </w:rPr>
+            <m:t>Bea</m:t>
+          </m:r>
+          <m:sSub>
+            <m:sSubPr>
+              <m:ctrlPr>
+                <w:rPr>
+                  <w:rFonts w:ascii="Cambria Math" w:hAnsi="Cambria Math" w:cs="Times New Roman"/>
+                  <w:i/>
+                  <w:sz w:val="24"/>
+                  <w:szCs w:val="24"/>
+                </w:rPr>
+              </m:ctrlPr>
+            </m:sSubPr>
+            <m:e>
+              <m:r>
+                <w:rPr>
+                  <w:rFonts w:ascii="Cambria Math" w:hAnsi="Cambria Math" w:cs="Times New Roman"/>
+                  <w:sz w:val="24"/>
+                  <w:szCs w:val="24"/>
+                </w:rPr>
+                <m:t>rs</m:t>
+              </m:r>
+            </m:e>
+            <m:sub>
+              <m:r>
+                <w:rPr>
+                  <w:rFonts w:ascii="Cambria Math" w:hAnsi="Cambria Math" w:cs="Times New Roman"/>
+                  <w:sz w:val="24"/>
+                  <w:szCs w:val="24"/>
+                </w:rPr>
+                <m:t>power</m:t>
+              </m:r>
+            </m:sub>
+          </m:sSub>
+          <m:r>
+            <w:rPr>
+              <w:rFonts w:ascii="Cambria Math" w:hAnsi="Cambria Math" w:cs="Times New Roman"/>
+              <w:sz w:val="24"/>
+              <w:szCs w:val="24"/>
+            </w:rPr>
+            <m:t>∈</m:t>
+          </m:r>
+          <m:r>
+            <w:rPr>
+              <w:rFonts w:ascii="Cambria Math" w:hAnsi="Cambria Math" w:cs="Times New Roman"/>
+              <w:sz w:val="24"/>
+              <w:szCs w:val="24"/>
+              <w:lang w:val="en-US"/>
+            </w:rPr>
+            <m:t>[-70, 140]</m:t>
+          </m:r>
+        </m:oMath>
+      </m:oMathPara>
+    </w:p>
+    <w:p>
+      <w:pPr>
+        <w:rPr>
+          <w:rFonts w:ascii="Times New Roman" w:eastAsiaTheme="minorEastAsia" w:hAnsi="Times New Roman" w:cs="Times New Roman"/>
+          <w:i/>
+          <w:sz w:val="24"/>
+          <w:szCs w:val="24"/>
+          <w:lang w:val="en-US"/>
+        </w:rPr>
+      </w:pPr>
+      <m:oMathPara>
+        <m:oMath>
+          <m:r>
+            <w:rPr>
+              <w:rFonts w:ascii="Cambria Math" w:hAnsi="Cambria Math" w:cs="Times New Roman"/>
+              <w:sz w:val="24"/>
+              <w:szCs w:val="24"/>
+            </w:rPr>
+            <m:t>Bull</m:t>
+          </m:r>
+          <m:sSub>
+            <m:sSubPr>
+              <m:ctrlPr>
+                <w:rPr>
+                  <w:rFonts w:ascii="Cambria Math" w:hAnsi="Cambria Math" w:cs="Times New Roman"/>
+                  <w:i/>
+                  <w:sz w:val="24"/>
+                  <w:szCs w:val="24"/>
+                </w:rPr>
+              </m:ctrlPr>
+            </m:sSubPr>
+            <m:e>
+              <m:r>
+                <w:rPr>
+                  <w:rFonts w:ascii="Cambria Math" w:hAnsi="Cambria Math" w:cs="Times New Roman"/>
+                  <w:sz w:val="24"/>
+                  <w:szCs w:val="24"/>
+                </w:rPr>
+                <m:t>s</m:t>
+              </m:r>
+            </m:e>
+            <m:sub>
+              <m:r>
+                <w:rPr>
+                  <w:rFonts w:ascii="Cambria Math" w:hAnsi="Cambria Math" w:cs="Times New Roman"/>
+                  <w:sz w:val="24"/>
+                  <w:szCs w:val="24"/>
+                </w:rPr>
+                <m:t>power</m:t>
+              </m:r>
+            </m:sub>
+          </m:sSub>
+          <m:r>
+            <w:rPr>
+              <w:rFonts w:ascii="Cambria Math" w:hAnsi="Cambria Math" w:cs="Times New Roman"/>
+              <w:sz w:val="24"/>
+              <w:szCs w:val="24"/>
+            </w:rPr>
+            <m:t>∈</m:t>
+          </m:r>
+          <m:r>
+            <w:rPr>
+              <w:rFonts w:ascii="Cambria Math" w:hAnsi="Cambria Math" w:cs="Times New Roman"/>
+              <w:sz w:val="24"/>
+              <w:szCs w:val="24"/>
+              <w:lang w:val="en-US"/>
+            </w:rPr>
+            <m:t>[-250, 60]</m:t>
+          </m:r>
+        </m:oMath>
+      </m:oMathPara>
+    </w:p>
+    <w:p>
+      <w:pPr>
+        <w:rPr>
+          <w:rFonts w:ascii="Times New Roman" w:hAnsi="Times New Roman" w:cs="Times New Roman"/>
+          <w:sz w:val="24"/>
+          <w:szCs w:val="24"/>
+        </w:rPr>
+      </w:pPr>
+      <w:r>
+        <w:rPr>
+          <w:rFonts w:ascii="Times New Roman" w:hAnsi="Times New Roman" w:cs="Times New Roman"/>
+          <w:sz w:val="24"/>
+          <w:szCs w:val="24"/>
+        </w:rPr>
+        <w:t>Примерно следующего вида:</w:t>
+      </w:r>
+    </w:p>
+    <w:tbl>
+      <w:tblPr>
+        <w:tblStyle w:val="TableGrid"/>
+        <w:tblW w:w="0" w:type="auto"/>
+        <w:tblLook w:val="01A0" w:firstRow="1" w:lastRow="0" w:firstColumn="1" w:lastColumn="1" w:noHBand="0" w:noVBand="0"/>
+      </w:tblPr>
+      <w:tblGrid>
+        <w:gridCol w:w="1168"/>
+        <w:gridCol w:w="1168"/>
+        <w:gridCol w:w="1168"/>
+        <w:gridCol w:w="1168"/>
+        <w:gridCol w:w="1168"/>
+        <w:gridCol w:w="1168"/>
+        <w:gridCol w:w="1168"/>
+        <w:gridCol w:w="1169"/>
+      </w:tblGrid>
+      <w:tr>
+        <w:trPr>
+          <w:trHeight w:val="480"/>
+        </w:trPr>
+        <w:tc>
+          <w:tcPr>
+            <w:tcW w:w="1168" w:type="dxa"/>
+          </w:tcPr>
+          <w:p>
+            <w:pPr>
+              <w:rPr>
+                <w:rFonts w:ascii="Times New Roman" w:hAnsi="Times New Roman" w:cs="Times New Roman"/>
+                <w:sz w:val="24"/>
+                <w:szCs w:val="24"/>
+                <w:lang w:val="en-US"/>
+              </w:rPr>
+            </w:pPr>
+            <w:r>
+              <w:rPr>
+                <w:rFonts w:ascii="Times New Roman" w:hAnsi="Times New Roman" w:cs="Times New Roman"/>
+                <w:sz w:val="24"/>
+                <w:szCs w:val="24"/>
+                <w:lang w:val="en-US"/>
+              </w:rPr>
+              <w:t>Bears</w:t>
+            </w:r>
+          </w:p>
+          <w:p>
+            <w:pPr>
+              <w:rPr>
+                <w:rFonts w:ascii="Times New Roman" w:hAnsi="Times New Roman" w:cs="Times New Roman"/>
+                <w:sz w:val="24"/>
+                <w:szCs w:val="24"/>
+              </w:rPr>
+            </w:pPr>
+          </w:p>
+        </w:tc>
+        <w:tc>
+          <w:tcPr>
+            <w:tcW w:w="1168" w:type="dxa"/>
+            <w:vMerge w:val="restart"/>
+          </w:tcPr>
+          <w:p>
+            <w:pPr>
+              <w:rPr>
+                <w:rFonts w:ascii="Times New Roman" w:hAnsi="Times New Roman" w:cs="Times New Roman"/>
+                <w:sz w:val="24"/>
+                <w:szCs w:val="24"/>
+                <w:lang w:val="en-US"/>
+              </w:rPr>
+            </w:pPr>
+            <w:r>
+              <w:rPr>
+                <w:rFonts w:ascii="Times New Roman" w:hAnsi="Times New Roman" w:cs="Times New Roman"/>
+                <w:sz w:val="24"/>
+                <w:szCs w:val="24"/>
+                <w:lang w:val="en-US"/>
+              </w:rPr>
+              <w:t>-70</w:t>
+            </w:r>
+          </w:p>
+        </w:tc>
+        <w:tc>
+          <w:tcPr>
+            <w:tcW w:w="1168" w:type="dxa"/>
+            <w:vMerge w:val="restart"/>
+          </w:tcPr>
+          <w:p>
+            <w:pPr>
+              <w:rPr>
+                <w:rFonts w:ascii="Times New Roman" w:hAnsi="Times New Roman" w:cs="Times New Roman"/>
+                <w:sz w:val="24"/>
+                <w:szCs w:val="24"/>
+                <w:lang w:val="en-US"/>
+              </w:rPr>
+            </w:pPr>
+            <w:r>
+              <w:rPr>
+                <w:rFonts w:ascii="Times New Roman" w:hAnsi="Times New Roman" w:cs="Times New Roman"/>
+                <w:sz w:val="24"/>
+                <w:szCs w:val="24"/>
+                <w:lang w:val="en-US"/>
+              </w:rPr>
+              <w:t>-35</w:t>
+            </w:r>
+          </w:p>
+        </w:tc>
+        <w:tc>
+          <w:tcPr>
+            <w:tcW w:w="1168" w:type="dxa"/>
+            <w:vMerge w:val="restart"/>
+          </w:tcPr>
+          <w:p>
+            <w:pPr>
+              <w:rPr>
+                <w:rFonts w:ascii="Times New Roman" w:hAnsi="Times New Roman" w:cs="Times New Roman"/>
+                <w:sz w:val="24"/>
+                <w:szCs w:val="24"/>
+                <w:lang w:val="en-US"/>
+              </w:rPr>
+            </w:pPr>
+            <w:r>
+              <w:rPr>
+                <w:rFonts w:ascii="Times New Roman" w:hAnsi="Times New Roman" w:cs="Times New Roman"/>
+                <w:sz w:val="24"/>
+                <w:szCs w:val="24"/>
+                <w:lang w:val="en-US"/>
+              </w:rPr>
+              <w:t>0</w:t>
+            </w:r>
+          </w:p>
+        </w:tc>
+        <w:tc>
+          <w:tcPr>
+            <w:tcW w:w="1168" w:type="dxa"/>
+            <w:vMerge w:val="restart"/>
+          </w:tcPr>
+          <w:p>
+            <w:pPr>
+              <w:rPr>
+                <w:rFonts w:ascii="Times New Roman" w:hAnsi="Times New Roman" w:cs="Times New Roman"/>
+                <w:sz w:val="24"/>
+                <w:szCs w:val="24"/>
+                <w:lang w:val="en-US"/>
+              </w:rPr>
+            </w:pPr>
+            <w:r>
+              <w:rPr>
+                <w:rFonts w:ascii="Times New Roman" w:hAnsi="Times New Roman" w:cs="Times New Roman"/>
+                <w:sz w:val="24"/>
+                <w:szCs w:val="24"/>
+                <w:lang w:val="en-US"/>
+              </w:rPr>
+              <w:t>35</w:t>
+            </w:r>
+          </w:p>
+        </w:tc>
+        <w:tc>
+          <w:tcPr>
+            <w:tcW w:w="1168" w:type="dxa"/>
+            <w:vMerge w:val="restart"/>
+          </w:tcPr>
+          <w:p>
+            <w:pPr>
+              <w:rPr>
+                <w:rFonts w:ascii="Times New Roman" w:hAnsi="Times New Roman" w:cs="Times New Roman"/>
+                <w:sz w:val="24"/>
+                <w:szCs w:val="24"/>
+                <w:lang w:val="en-US"/>
+              </w:rPr>
+            </w:pPr>
+            <w:r>
+              <w:rPr>
+                <w:rFonts w:ascii="Times New Roman" w:hAnsi="Times New Roman" w:cs="Times New Roman"/>
+                <w:sz w:val="24"/>
+                <w:szCs w:val="24"/>
+                <w:lang w:val="en-US"/>
+              </w:rPr>
+              <w:t>70</w:t>
+            </w:r>
+          </w:p>
+        </w:tc>
+        <w:tc>
+          <w:tcPr>
+            <w:tcW w:w="1168" w:type="dxa"/>
+            <w:vMerge w:val="restart"/>
+          </w:tcPr>
+          <w:p>
+            <w:pPr>
+              <w:rPr>
+                <w:rFonts w:ascii="Times New Roman" w:hAnsi="Times New Roman" w:cs="Times New Roman"/>
+                <w:sz w:val="24"/>
+                <w:szCs w:val="24"/>
+                <w:lang w:val="en-US"/>
+              </w:rPr>
+            </w:pPr>
+            <w:r>
+              <w:rPr>
+                <w:rFonts w:ascii="Times New Roman" w:hAnsi="Times New Roman" w:cs="Times New Roman"/>
+                <w:sz w:val="24"/>
+                <w:szCs w:val="24"/>
+                <w:lang w:val="en-US"/>
+              </w:rPr>
+              <w:t>105</w:t>
+            </w:r>
+          </w:p>
+        </w:tc>
+        <w:tc>
+          <w:tcPr>
+            <w:tcW w:w="1169" w:type="dxa"/>
+            <w:vMerge w:val="restart"/>
+          </w:tcPr>
+          <w:p>
+            <w:pPr>
+              <w:rPr>
+                <w:rFonts w:ascii="Times New Roman" w:hAnsi="Times New Roman" w:cs="Times New Roman"/>
+                <w:sz w:val="24"/>
+                <w:szCs w:val="24"/>
+                <w:lang w:val="en-US"/>
+              </w:rPr>
+            </w:pPr>
+            <w:r>
+              <w:rPr>
+                <w:rFonts w:ascii="Times New Roman" w:hAnsi="Times New Roman" w:cs="Times New Roman"/>
+                <w:sz w:val="24"/>
+                <w:szCs w:val="24"/>
+                <w:lang w:val="en-US"/>
+              </w:rPr>
+              <w:t>140</w:t>
+            </w:r>
+          </w:p>
+        </w:tc>
+      </w:tr>
+      <w:tr>
+        <w:trPr>
+          <w:trHeight w:val="345"/>
+        </w:trPr>
+        <w:tc>
+          <w:tcPr>
+            <w:tcW w:w="1168" w:type="dxa"/>
+          </w:tcPr>
+          <w:p>
+            <w:pPr>
+              <w:rPr>
+                <w:rFonts w:ascii="Times New Roman" w:hAnsi="Times New Roman" w:cs="Times New Roman"/>
+                <w:sz w:val="24"/>
+                <w:szCs w:val="24"/>
+                <w:lang w:val="en-US"/>
+              </w:rPr>
+            </w:pPr>
+            <w:r>
+              <w:rPr>
+                <w:rFonts w:ascii="Times New Roman" w:hAnsi="Times New Roman" w:cs="Times New Roman"/>
+                <w:sz w:val="24"/>
+                <w:szCs w:val="24"/>
+                <w:lang w:val="en-US"/>
+              </w:rPr>
+              <w:t>Bulls</w:t>
+            </w:r>
+          </w:p>
+        </w:tc>
+        <w:tc>
+          <w:tcPr>
+            <w:tcW w:w="1168" w:type="dxa"/>
+            <w:vMerge/>
+          </w:tcPr>
+          <w:p>
+            <w:pPr>
+              <w:rPr>
+                <w:rFonts w:ascii="Times New Roman" w:hAnsi="Times New Roman" w:cs="Times New Roman"/>
+                <w:sz w:val="24"/>
+                <w:szCs w:val="24"/>
+              </w:rPr>
+            </w:pPr>
+          </w:p>
+        </w:tc>
+        <w:tc>
+          <w:tcPr>
+            <w:tcW w:w="1168" w:type="dxa"/>
+            <w:vMerge/>
+          </w:tcPr>
+          <w:p>
+            <w:pPr>
+              <w:rPr>
+                <w:rFonts w:ascii="Times New Roman" w:hAnsi="Times New Roman" w:cs="Times New Roman"/>
+                <w:sz w:val="24"/>
+                <w:szCs w:val="24"/>
+              </w:rPr>
+            </w:pPr>
+          </w:p>
+        </w:tc>
+        <w:tc>
+          <w:tcPr>
+            <w:tcW w:w="1168" w:type="dxa"/>
+            <w:vMerge/>
+          </w:tcPr>
+          <w:p>
+            <w:pPr>
+              <w:rPr>
+                <w:rFonts w:ascii="Times New Roman" w:hAnsi="Times New Roman" w:cs="Times New Roman"/>
+                <w:sz w:val="24"/>
+                <w:szCs w:val="24"/>
+              </w:rPr>
+            </w:pPr>
+          </w:p>
+        </w:tc>
+        <w:tc>
+          <w:tcPr>
+            <w:tcW w:w="1168" w:type="dxa"/>
+            <w:vMerge/>
+          </w:tcPr>
+          <w:p>
+            <w:pPr>
+              <w:rPr>
+                <w:rFonts w:ascii="Times New Roman" w:hAnsi="Times New Roman" w:cs="Times New Roman"/>
+                <w:sz w:val="24"/>
+                <w:szCs w:val="24"/>
+              </w:rPr>
+            </w:pPr>
+          </w:p>
+        </w:tc>
+        <w:tc>
+          <w:tcPr>
+            <w:tcW w:w="1168" w:type="dxa"/>
+            <w:vMerge/>
+          </w:tcPr>
+          <w:p>
+            <w:pPr>
+              <w:rPr>
+                <w:rFonts w:ascii="Times New Roman" w:hAnsi="Times New Roman" w:cs="Times New Roman"/>
+                <w:sz w:val="24"/>
+                <w:szCs w:val="24"/>
+              </w:rPr>
+            </w:pPr>
+          </w:p>
+        </w:tc>
+        <w:tc>
+          <w:tcPr>
+            <w:tcW w:w="1168" w:type="dxa"/>
+            <w:vMerge/>
+          </w:tcPr>
+          <w:p>
+            <w:pPr>
+              <w:rPr>
+                <w:rFonts w:ascii="Times New Roman" w:hAnsi="Times New Roman" w:cs="Times New Roman"/>
+                <w:sz w:val="24"/>
+                <w:szCs w:val="24"/>
+              </w:rPr>
+            </w:pPr>
+          </w:p>
+        </w:tc>
+        <w:tc>
+          <w:tcPr>
+            <w:tcW w:w="1169" w:type="dxa"/>
+            <w:vMerge/>
+          </w:tcPr>
+          <w:p>
+            <w:pPr>
+              <w:rPr>
+                <w:rFonts w:ascii="Times New Roman" w:hAnsi="Times New Roman" w:cs="Times New Roman"/>
+                <w:sz w:val="24"/>
+                <w:szCs w:val="24"/>
+              </w:rPr>
+            </w:pPr>
+          </w:p>
+        </w:tc>
+      </w:tr>
+      <w:tr>
+        <w:tc>
+          <w:tcPr>
+            <w:tcW w:w="1168" w:type="dxa"/>
+          </w:tcPr>
+          <w:p>
+            <w:pPr>
+              <w:rPr>
+                <w:rFonts w:ascii="Times New Roman" w:hAnsi="Times New Roman" w:cs="Times New Roman"/>
+                <w:sz w:val="24"/>
+                <w:szCs w:val="24"/>
+                <w:lang w:val="en-US"/>
+              </w:rPr>
+            </w:pPr>
+            <w:r>
+              <w:rPr>
+                <w:rFonts w:ascii="Times New Roman" w:hAnsi="Times New Roman" w:cs="Times New Roman"/>
+                <w:sz w:val="24"/>
+                <w:szCs w:val="24"/>
+                <w:lang w:val="en-US"/>
+              </w:rPr>
+              <w:t>-250</w:t>
+            </w:r>
+          </w:p>
+        </w:tc>
+        <w:tc>
+          <w:tcPr>
+            <w:tcW w:w="1168" w:type="dxa"/>
+          </w:tcPr>
+          <w:p>
+            <w:pPr>
+              <w:rPr>
+                <w:rFonts w:ascii="Times New Roman" w:hAnsi="Times New Roman" w:cs="Times New Roman"/>
+                <w:sz w:val="24"/>
+                <w:szCs w:val="24"/>
+              </w:rPr>
+            </w:pPr>
+            <m:oMathPara>
+              <m:oMath>
+                <m:sSub>
+                  <m:sSubPr>
+                    <m:ctrlPr>
+                      <w:rPr>
+                        <w:rFonts w:ascii="Cambria Math" w:hAnsi="Cambria Math" w:cs="Times New Roman"/>
+                        <w:i/>
+                        <w:sz w:val="24"/>
+                        <w:szCs w:val="24"/>
+                      </w:rPr>
+                    </m:ctrlPr>
+                  </m:sSubPr>
+                  <m:e>
+                    <m:r>
+                      <w:rPr>
+                        <w:rFonts w:ascii="Cambria Math" w:hAnsi="Cambria Math" w:cs="Times New Roman"/>
+                        <w:sz w:val="24"/>
+                        <w:szCs w:val="24"/>
+                      </w:rPr>
+                      <m:t>k</m:t>
+                    </m:r>
+                  </m:e>
+                  <m:sub>
+                    <m:r>
+                      <w:rPr>
+                        <w:rFonts w:ascii="Cambria Math" w:hAnsi="Cambria Math" w:cs="Times New Roman"/>
+                        <w:sz w:val="24"/>
+                        <w:szCs w:val="24"/>
+                      </w:rPr>
+                      <m:t>(1,1)</m:t>
+                    </m:r>
+                  </m:sub>
+                </m:sSub>
+              </m:oMath>
+            </m:oMathPara>
+          </w:p>
+        </w:tc>
+        <w:tc>
+          <w:tcPr>
+            <w:tcW w:w="1168" w:type="dxa"/>
+          </w:tcPr>
+          <w:p>
+            <w:pPr>
+              <w:rPr>
+                <w:rFonts w:ascii="Times New Roman" w:hAnsi="Times New Roman" w:cs="Times New Roman"/>
+                <w:sz w:val="24"/>
+                <w:szCs w:val="24"/>
+              </w:rPr>
+            </w:pPr>
+          </w:p>
+        </w:tc>
+        <w:tc>
+          <w:tcPr>
+            <w:tcW w:w="1168" w:type="dxa"/>
+          </w:tcPr>
+          <w:p>
+            <w:pPr>
+              <w:rPr>
+                <w:rFonts w:ascii="Times New Roman" w:hAnsi="Times New Roman" w:cs="Times New Roman"/>
+                <w:sz w:val="24"/>
+                <w:szCs w:val="24"/>
+              </w:rPr>
+            </w:pPr>
+          </w:p>
+        </w:tc>
+        <w:tc>
+          <w:tcPr>
+            <w:tcW w:w="1168" w:type="dxa"/>
+          </w:tcPr>
+          <w:p>
+            <w:pPr>
+              <w:rPr>
+                <w:rFonts w:ascii="Times New Roman" w:hAnsi="Times New Roman" w:cs="Times New Roman"/>
+                <w:sz w:val="24"/>
+                <w:szCs w:val="24"/>
+              </w:rPr>
+            </w:pPr>
+          </w:p>
+        </w:tc>
+        <w:tc>
+          <w:tcPr>
+            <w:tcW w:w="1168" w:type="dxa"/>
+          </w:tcPr>
+          <w:p>
+            <w:pPr>
+              <w:rPr>
+                <w:rFonts w:ascii="Times New Roman" w:hAnsi="Times New Roman" w:cs="Times New Roman"/>
+                <w:sz w:val="24"/>
+                <w:szCs w:val="24"/>
+              </w:rPr>
+            </w:pPr>
+          </w:p>
+        </w:tc>
+        <w:tc>
+          <w:tcPr>
+            <w:tcW w:w="1168" w:type="dxa"/>
+          </w:tcPr>
+          <w:p>
+            <w:pPr>
+              <w:rPr>
+                <w:rFonts w:ascii="Times New Roman" w:hAnsi="Times New Roman" w:cs="Times New Roman"/>
+                <w:sz w:val="24"/>
+                <w:szCs w:val="24"/>
+              </w:rPr>
+            </w:pPr>
+          </w:p>
+        </w:tc>
+        <w:tc>
+          <w:tcPr>
+            <w:tcW w:w="1169" w:type="dxa"/>
+          </w:tcPr>
+          <w:p>
+            <w:pPr>
+              <w:rPr>
+                <w:rFonts w:ascii="Times New Roman" w:hAnsi="Times New Roman" w:cs="Times New Roman"/>
+                <w:sz w:val="24"/>
+                <w:szCs w:val="24"/>
+              </w:rPr>
+            </w:pPr>
+            <m:oMathPara>
+              <m:oMath>
+                <m:sSub>
+                  <m:sSubPr>
+                    <m:ctrlPr>
+                      <w:rPr>
+                        <w:rFonts w:ascii="Cambria Math" w:hAnsi="Cambria Math" w:cs="Times New Roman"/>
+                        <w:i/>
+                        <w:sz w:val="24"/>
+                        <w:szCs w:val="24"/>
+                      </w:rPr>
+                    </m:ctrlPr>
+                  </m:sSubPr>
+                  <m:e>
+                    <m:r>
+                      <w:rPr>
+                        <w:rFonts w:ascii="Cambria Math" w:hAnsi="Cambria Math" w:cs="Times New Roman"/>
+                        <w:sz w:val="24"/>
+                        <w:szCs w:val="24"/>
+                      </w:rPr>
+                      <m:t>k</m:t>
+                    </m:r>
+                  </m:e>
+                  <m:sub>
+                    <m:r>
+                      <w:rPr>
+                        <w:rFonts w:ascii="Cambria Math" w:hAnsi="Cambria Math" w:cs="Times New Roman"/>
+                        <w:sz w:val="24"/>
+                        <w:szCs w:val="24"/>
+                      </w:rPr>
+                      <m:t>(1,n</m:t>
+                    </m:r>
+                    <m:r>
+                      <w:rPr>
+                        <w:rFonts w:ascii="Cambria Math" w:hAnsi="Cambria Math" w:cs="Times New Roman"/>
+                        <w:sz w:val="24"/>
+                        <w:szCs w:val="24"/>
+                      </w:rPr>
+                      <m:t>)</m:t>
+                    </m:r>
+                  </m:sub>
+                </m:sSub>
+              </m:oMath>
+            </m:oMathPara>
+          </w:p>
+        </w:tc>
+      </w:tr>
+      <w:tr>
+        <w:tc>
+          <w:tcPr>
+            <w:tcW w:w="1168" w:type="dxa"/>
+          </w:tcPr>
+          <w:p>
+            <w:pPr>
+              <w:rPr>
+                <w:rFonts w:ascii="Times New Roman" w:hAnsi="Times New Roman" w:cs="Times New Roman"/>
+                <w:sz w:val="24"/>
+                <w:szCs w:val="24"/>
+                <w:lang w:val="en-US"/>
+              </w:rPr>
+            </w:pPr>
+            <w:r>
+              <w:rPr>
+                <w:rFonts w:ascii="Times New Roman" w:hAnsi="Times New Roman" w:cs="Times New Roman"/>
+                <w:sz w:val="24"/>
+                <w:szCs w:val="24"/>
+                <w:lang w:val="en-US"/>
+              </w:rPr>
+              <w:t>-220</w:t>
+            </w:r>
+          </w:p>
+        </w:tc>
+        <w:tc>
+          <w:tcPr>
+            <w:tcW w:w="1168" w:type="dxa"/>
+          </w:tcPr>
+          <w:p>
+            <w:pPr>
+              <w:rPr>
+                <w:rFonts w:ascii="Times New Roman" w:hAnsi="Times New Roman" w:cs="Times New Roman"/>
+                <w:sz w:val="24"/>
+                <w:szCs w:val="24"/>
+              </w:rPr>
+            </w:pPr>
+          </w:p>
+        </w:tc>
+        <w:tc>
+          <w:tcPr>
+            <w:tcW w:w="1168" w:type="dxa"/>
+          </w:tcPr>
+          <w:p>
+            <w:pPr>
+              <w:rPr>
+                <w:rFonts w:ascii="Times New Roman" w:hAnsi="Times New Roman" w:cs="Times New Roman"/>
+                <w:sz w:val="24"/>
+                <w:szCs w:val="24"/>
+                <w:lang w:val="en-US"/>
+              </w:rPr>
+            </w:pPr>
+            <w:r>
+              <w:rPr>
+                <w:rFonts w:ascii="Times New Roman" w:hAnsi="Times New Roman" w:cs="Times New Roman"/>
+                <w:sz w:val="24"/>
+                <w:szCs w:val="24"/>
+                <w:lang w:val="en-US"/>
+              </w:rPr>
+              <w:t>-</w:t>
+            </w:r>
+          </w:p>
+        </w:tc>
+        <w:tc>
+          <w:tcPr>
+            <w:tcW w:w="1168" w:type="dxa"/>
+          </w:tcPr>
+          <w:p>
+            <w:pPr>
+              <w:rPr>
+                <w:rFonts w:ascii="Times New Roman" w:hAnsi="Times New Roman" w:cs="Times New Roman"/>
+                <w:sz w:val="24"/>
+                <w:szCs w:val="24"/>
+                <w:lang w:val="en-US"/>
+              </w:rPr>
+            </w:pPr>
+            <w:r>
+              <w:rPr>
+                <w:rFonts w:ascii="Times New Roman" w:hAnsi="Times New Roman" w:cs="Times New Roman"/>
+                <w:sz w:val="24"/>
+                <w:szCs w:val="24"/>
+                <w:lang w:val="en-US"/>
+              </w:rPr>
+              <w:t>-</w:t>
+            </w:r>
+          </w:p>
+        </w:tc>
+        <w:tc>
+          <w:tcPr>
+            <w:tcW w:w="1168" w:type="dxa"/>
+          </w:tcPr>
+          <w:p>
+            <w:pPr>
+              <w:rPr>
+                <w:rFonts w:ascii="Times New Roman" w:hAnsi="Times New Roman" w:cs="Times New Roman"/>
+                <w:sz w:val="24"/>
+                <w:szCs w:val="24"/>
+              </w:rPr>
+            </w:pPr>
+          </w:p>
+        </w:tc>
+        <w:tc>
+          <w:tcPr>
+            <w:tcW w:w="1168" w:type="dxa"/>
+          </w:tcPr>
+          <w:p>
+            <w:pPr>
+              <w:rPr>
+                <w:rFonts w:ascii="Times New Roman" w:hAnsi="Times New Roman" w:cs="Times New Roman"/>
+                <w:sz w:val="24"/>
+                <w:szCs w:val="24"/>
+              </w:rPr>
+            </w:pPr>
+          </w:p>
+        </w:tc>
+        <w:tc>
+          <w:tcPr>
+            <w:tcW w:w="1168" w:type="dxa"/>
+          </w:tcPr>
+          <w:p>
+            <w:pPr>
+              <w:rPr>
+                <w:rFonts w:ascii="Times New Roman" w:hAnsi="Times New Roman" w:cs="Times New Roman"/>
+                <w:sz w:val="24"/>
+                <w:szCs w:val="24"/>
+              </w:rPr>
+            </w:pPr>
+          </w:p>
+        </w:tc>
+        <w:tc>
+          <w:tcPr>
+            <w:tcW w:w="1169" w:type="dxa"/>
+          </w:tcPr>
+          <w:p>
+            <w:pPr>
+              <w:rPr>
+                <w:rFonts w:ascii="Times New Roman" w:hAnsi="Times New Roman" w:cs="Times New Roman"/>
+                <w:sz w:val="24"/>
+                <w:szCs w:val="24"/>
+              </w:rPr>
+            </w:pPr>
+          </w:p>
+        </w:tc>
+      </w:tr>
+      <w:tr>
+        <w:tc>
+          <w:tcPr>
+            <w:tcW w:w="1168" w:type="dxa"/>
+          </w:tcPr>
+          <w:p>
+            <w:pPr>
+              <w:rPr>
+                <w:rFonts w:ascii="Times New Roman" w:hAnsi="Times New Roman" w:cs="Times New Roman"/>
+                <w:sz w:val="24"/>
+                <w:szCs w:val="24"/>
+                <w:lang w:val="en-US"/>
+              </w:rPr>
+            </w:pPr>
+            <w:r>
+              <w:rPr>
+                <w:rFonts w:ascii="Times New Roman" w:hAnsi="Times New Roman" w:cs="Times New Roman"/>
+                <w:sz w:val="24"/>
+                <w:szCs w:val="24"/>
+                <w:lang w:val="en-US"/>
+              </w:rPr>
+              <w:t>-160</w:t>
+            </w:r>
+          </w:p>
+        </w:tc>
+        <w:tc>
+          <w:tcPr>
+            <w:tcW w:w="1168" w:type="dxa"/>
+          </w:tcPr>
+          <w:p>
+            <w:pPr>
+              <w:rPr>
+                <w:rFonts w:ascii="Times New Roman" w:hAnsi="Times New Roman" w:cs="Times New Roman"/>
+                <w:sz w:val="24"/>
+                <w:szCs w:val="24"/>
+              </w:rPr>
+            </w:pPr>
+          </w:p>
+        </w:tc>
+        <w:tc>
+          <w:tcPr>
+            <w:tcW w:w="1168" w:type="dxa"/>
+          </w:tcPr>
+          <w:p>
+            <w:pPr>
+              <w:rPr>
+                <w:rFonts w:ascii="Times New Roman" w:hAnsi="Times New Roman" w:cs="Times New Roman"/>
+                <w:sz w:val="24"/>
+                <w:szCs w:val="24"/>
+              </w:rPr>
+            </w:pPr>
+          </w:p>
+        </w:tc>
+        <w:tc>
+          <w:tcPr>
+            <w:tcW w:w="1168" w:type="dxa"/>
+          </w:tcPr>
+          <w:p>
+            <w:pPr>
+              <w:rPr>
+                <w:rFonts w:ascii="Times New Roman" w:hAnsi="Times New Roman" w:cs="Times New Roman"/>
+                <w:sz w:val="24"/>
+                <w:szCs w:val="24"/>
+              </w:rPr>
+            </w:pPr>
+          </w:p>
+        </w:tc>
+        <w:tc>
+          <w:tcPr>
+            <w:tcW w:w="1168" w:type="dxa"/>
+          </w:tcPr>
+          <w:p>
+            <w:pPr>
+              <w:rPr>
+                <w:rFonts w:ascii="Times New Roman" w:hAnsi="Times New Roman" w:cs="Times New Roman"/>
+                <w:sz w:val="24"/>
+                <w:szCs w:val="24"/>
+                <w:lang w:val="en-US"/>
+              </w:rPr>
+            </w:pPr>
+            <w:r>
+              <w:rPr>
+                <w:rFonts w:ascii="Times New Roman" w:hAnsi="Times New Roman" w:cs="Times New Roman"/>
+                <w:sz w:val="24"/>
+                <w:szCs w:val="24"/>
+                <w:lang w:val="en-US"/>
+              </w:rPr>
+              <w:t>-</w:t>
+            </w:r>
+          </w:p>
+        </w:tc>
+        <w:tc>
+          <w:tcPr>
+            <w:tcW w:w="1168" w:type="dxa"/>
+          </w:tcPr>
+          <w:p>
+            <w:pPr>
+              <w:rPr>
+                <w:rFonts w:ascii="Times New Roman" w:hAnsi="Times New Roman" w:cs="Times New Roman"/>
+                <w:sz w:val="24"/>
+                <w:szCs w:val="24"/>
+              </w:rPr>
+            </w:pPr>
+          </w:p>
+        </w:tc>
+        <w:tc>
+          <w:tcPr>
+            <w:tcW w:w="1168" w:type="dxa"/>
+          </w:tcPr>
+          <w:p>
+            <w:pPr>
+              <w:rPr>
+                <w:rFonts w:ascii="Times New Roman" w:hAnsi="Times New Roman" w:cs="Times New Roman"/>
+                <w:sz w:val="24"/>
+                <w:szCs w:val="24"/>
+              </w:rPr>
+            </w:pPr>
+          </w:p>
+        </w:tc>
+        <w:tc>
+          <w:tcPr>
+            <w:tcW w:w="1169" w:type="dxa"/>
+          </w:tcPr>
+          <w:p>
+            <w:pPr>
+              <w:rPr>
+                <w:rFonts w:ascii="Times New Roman" w:hAnsi="Times New Roman" w:cs="Times New Roman"/>
+                <w:sz w:val="24"/>
+                <w:szCs w:val="24"/>
+              </w:rPr>
+            </w:pPr>
+          </w:p>
+        </w:tc>
+      </w:tr>
+      <w:tr>
+        <w:tc>
+          <w:tcPr>
+            <w:tcW w:w="1168" w:type="dxa"/>
+          </w:tcPr>
+          <w:p>
+            <w:pPr>
+              <w:rPr>
+                <w:rFonts w:ascii="Times New Roman" w:hAnsi="Times New Roman" w:cs="Times New Roman"/>
+                <w:sz w:val="24"/>
+                <w:szCs w:val="24"/>
+                <w:lang w:val="en-US"/>
+              </w:rPr>
+            </w:pPr>
+            <w:r>
+              <w:rPr>
+                <w:rFonts w:ascii="Times New Roman" w:hAnsi="Times New Roman" w:cs="Times New Roman"/>
+                <w:sz w:val="24"/>
+                <w:szCs w:val="24"/>
+                <w:lang w:val="en-US"/>
+              </w:rPr>
+              <w:t>-100</w:t>
+            </w:r>
+          </w:p>
+        </w:tc>
+        <w:tc>
+          <w:tcPr>
+            <w:tcW w:w="1168" w:type="dxa"/>
+          </w:tcPr>
+          <w:p>
+            <w:pPr>
+              <w:rPr>
+                <w:rFonts w:ascii="Times New Roman" w:hAnsi="Times New Roman" w:cs="Times New Roman"/>
+                <w:sz w:val="24"/>
+                <w:szCs w:val="24"/>
+              </w:rPr>
+            </w:pPr>
+          </w:p>
+        </w:tc>
+        <w:tc>
+          <w:tcPr>
+            <w:tcW w:w="1168" w:type="dxa"/>
+          </w:tcPr>
+          <w:p>
+            <w:pPr>
+              <w:rPr>
+                <w:rFonts w:ascii="Times New Roman" w:hAnsi="Times New Roman" w:cs="Times New Roman"/>
+                <w:sz w:val="24"/>
+                <w:szCs w:val="24"/>
+              </w:rPr>
+            </w:pPr>
+          </w:p>
+        </w:tc>
+        <w:tc>
+          <w:tcPr>
+            <w:tcW w:w="1168" w:type="dxa"/>
+          </w:tcPr>
+          <w:p>
+            <w:pPr>
+              <w:rPr>
+                <w:rFonts w:ascii="Times New Roman" w:hAnsi="Times New Roman" w:cs="Times New Roman"/>
+                <w:sz w:val="24"/>
+                <w:szCs w:val="24"/>
+              </w:rPr>
+            </w:pPr>
+          </w:p>
+        </w:tc>
+        <w:tc>
+          <w:tcPr>
+            <w:tcW w:w="1168" w:type="dxa"/>
+          </w:tcPr>
+          <w:p>
+            <w:pPr>
+              <w:rPr>
+                <w:rFonts w:ascii="Times New Roman" w:hAnsi="Times New Roman" w:cs="Times New Roman"/>
+                <w:sz w:val="24"/>
+                <w:szCs w:val="24"/>
+                <w:lang w:val="en-US"/>
+              </w:rPr>
+            </w:pPr>
+            <w:r>
+              <w:rPr>
+                <w:rFonts w:ascii="Times New Roman" w:hAnsi="Times New Roman" w:cs="Times New Roman"/>
+                <w:sz w:val="24"/>
+                <w:szCs w:val="24"/>
+                <w:lang w:val="en-US"/>
+              </w:rPr>
+              <w:t>-</w:t>
+            </w:r>
+          </w:p>
+        </w:tc>
+        <w:tc>
+          <w:tcPr>
+            <w:tcW w:w="1168" w:type="dxa"/>
+          </w:tcPr>
+          <w:p>
+            <w:pPr>
+              <w:rPr>
+                <w:rFonts w:ascii="Times New Roman" w:hAnsi="Times New Roman" w:cs="Times New Roman"/>
+                <w:sz w:val="24"/>
+                <w:szCs w:val="24"/>
+              </w:rPr>
+            </w:pPr>
+          </w:p>
+        </w:tc>
+        <w:tc>
+          <w:tcPr>
+            <w:tcW w:w="1168" w:type="dxa"/>
+          </w:tcPr>
+          <w:p>
+            <w:pPr>
+              <w:rPr>
+                <w:rFonts w:ascii="Times New Roman" w:hAnsi="Times New Roman" w:cs="Times New Roman"/>
+                <w:sz w:val="24"/>
+                <w:szCs w:val="24"/>
+              </w:rPr>
+            </w:pPr>
+          </w:p>
+        </w:tc>
+        <w:tc>
+          <w:tcPr>
+            <w:tcW w:w="1169" w:type="dxa"/>
+          </w:tcPr>
+          <w:p>
+            <w:pPr>
+              <w:rPr>
+                <w:rFonts w:ascii="Times New Roman" w:hAnsi="Times New Roman" w:cs="Times New Roman"/>
+                <w:sz w:val="24"/>
+                <w:szCs w:val="24"/>
+              </w:rPr>
+            </w:pPr>
+          </w:p>
+        </w:tc>
+      </w:tr>
+      <w:tr>
+        <w:tc>
+          <w:tcPr>
+            <w:tcW w:w="1168" w:type="dxa"/>
+          </w:tcPr>
+          <w:p>
+            <w:pPr>
+              <w:rPr>
+                <w:rFonts w:ascii="Times New Roman" w:hAnsi="Times New Roman" w:cs="Times New Roman"/>
+                <w:sz w:val="24"/>
+                <w:szCs w:val="24"/>
+                <w:lang w:val="en-US"/>
+              </w:rPr>
+            </w:pPr>
+            <w:r>
+              <w:rPr>
+                <w:rFonts w:ascii="Times New Roman" w:hAnsi="Times New Roman" w:cs="Times New Roman"/>
+                <w:sz w:val="24"/>
+                <w:szCs w:val="24"/>
+                <w:lang w:val="en-US"/>
+              </w:rPr>
+              <w:t>-40</w:t>
+            </w:r>
+          </w:p>
+        </w:tc>
+        <w:tc>
+          <w:tcPr>
+            <w:tcW w:w="1168" w:type="dxa"/>
+          </w:tcPr>
+          <w:p>
+            <w:pPr>
+              <w:rPr>
+                <w:rFonts w:ascii="Times New Roman" w:hAnsi="Times New Roman" w:cs="Times New Roman"/>
+                <w:sz w:val="24"/>
+                <w:szCs w:val="24"/>
+              </w:rPr>
+            </w:pPr>
+          </w:p>
+        </w:tc>
+        <w:tc>
+          <w:tcPr>
+            <w:tcW w:w="1168" w:type="dxa"/>
+          </w:tcPr>
+          <w:p>
+            <w:pPr>
+              <w:rPr>
+                <w:rFonts w:ascii="Times New Roman" w:hAnsi="Times New Roman" w:cs="Times New Roman"/>
+                <w:sz w:val="24"/>
+                <w:szCs w:val="24"/>
+              </w:rPr>
+            </w:pPr>
+          </w:p>
+        </w:tc>
+        <w:tc>
+          <w:tcPr>
+            <w:tcW w:w="1168" w:type="dxa"/>
+          </w:tcPr>
+          <w:p>
+            <w:pPr>
+              <w:rPr>
+                <w:rFonts w:ascii="Times New Roman" w:hAnsi="Times New Roman" w:cs="Times New Roman"/>
+                <w:sz w:val="24"/>
+                <w:szCs w:val="24"/>
+              </w:rPr>
+            </w:pPr>
+          </w:p>
+        </w:tc>
+        <w:tc>
+          <w:tcPr>
+            <w:tcW w:w="1168" w:type="dxa"/>
+          </w:tcPr>
+          <w:p>
+            <w:pPr>
+              <w:rPr>
+                <w:rFonts w:ascii="Times New Roman" w:hAnsi="Times New Roman" w:cs="Times New Roman"/>
+                <w:sz w:val="24"/>
+                <w:szCs w:val="24"/>
+              </w:rPr>
+            </w:pPr>
+          </w:p>
+        </w:tc>
+        <w:tc>
+          <w:tcPr>
+            <w:tcW w:w="1168" w:type="dxa"/>
+          </w:tcPr>
+          <w:p>
+            <w:pPr>
+              <w:rPr>
+                <w:rFonts w:ascii="Times New Roman" w:hAnsi="Times New Roman" w:cs="Times New Roman"/>
+                <w:sz w:val="24"/>
+                <w:szCs w:val="24"/>
+                <w:lang w:val="en-US"/>
+              </w:rPr>
+            </w:pPr>
+            <w:r>
+              <w:rPr>
+                <w:rFonts w:ascii="Times New Roman" w:hAnsi="Times New Roman" w:cs="Times New Roman"/>
+                <w:sz w:val="24"/>
+                <w:szCs w:val="24"/>
+                <w:lang w:val="en-US"/>
+              </w:rPr>
+              <w:t>-</w:t>
+            </w:r>
+          </w:p>
+        </w:tc>
+        <w:tc>
+          <w:tcPr>
+            <w:tcW w:w="1168" w:type="dxa"/>
+          </w:tcPr>
+          <w:p>
+            <w:pPr>
+              <w:rPr>
+                <w:rFonts w:ascii="Times New Roman" w:hAnsi="Times New Roman" w:cs="Times New Roman"/>
+                <w:sz w:val="24"/>
+                <w:szCs w:val="24"/>
+                <w:lang w:val="en-US"/>
+              </w:rPr>
+            </w:pPr>
+            <w:r>
+              <w:rPr>
+                <w:rFonts w:ascii="Times New Roman" w:hAnsi="Times New Roman" w:cs="Times New Roman"/>
+                <w:sz w:val="24"/>
+                <w:szCs w:val="24"/>
+                <w:lang w:val="en-US"/>
+              </w:rPr>
+              <w:t>-</w:t>
+            </w:r>
+          </w:p>
+        </w:tc>
+        <w:tc>
+          <w:tcPr>
+            <w:tcW w:w="1169" w:type="dxa"/>
+          </w:tcPr>
+          <w:p>
+            <w:pPr>
+              <w:rPr>
+                <w:rFonts w:ascii="Times New Roman" w:hAnsi="Times New Roman" w:cs="Times New Roman"/>
+                <w:sz w:val="24"/>
+                <w:szCs w:val="24"/>
+              </w:rPr>
+            </w:pPr>
+          </w:p>
+        </w:tc>
+      </w:tr>
+      <w:tr>
+        <w:tc>
+          <w:tcPr>
+            <w:tcW w:w="1168" w:type="dxa"/>
+          </w:tcPr>
+          <w:p>
+            <w:pPr>
+              <w:rPr>
+                <w:rFonts w:ascii="Times New Roman" w:hAnsi="Times New Roman" w:cs="Times New Roman"/>
+                <w:sz w:val="24"/>
+                <w:szCs w:val="24"/>
+                <w:lang w:val="en-US"/>
+              </w:rPr>
+            </w:pPr>
+            <w:r>
+              <w:rPr>
+                <w:rFonts w:ascii="Times New Roman" w:hAnsi="Times New Roman" w:cs="Times New Roman"/>
+                <w:sz w:val="24"/>
+                <w:szCs w:val="24"/>
+                <w:lang w:val="en-US"/>
+              </w:rPr>
+              <w:t>20</w:t>
+            </w:r>
+          </w:p>
+        </w:tc>
+        <w:tc>
+          <w:tcPr>
+            <w:tcW w:w="1168" w:type="dxa"/>
+          </w:tcPr>
+          <w:p>
+            <w:pPr>
+              <w:rPr>
+                <w:rFonts w:ascii="Times New Roman" w:hAnsi="Times New Roman" w:cs="Times New Roman"/>
+                <w:sz w:val="24"/>
+                <w:szCs w:val="24"/>
+              </w:rPr>
+            </w:pPr>
+          </w:p>
+        </w:tc>
+        <w:tc>
+          <w:tcPr>
+            <w:tcW w:w="1168" w:type="dxa"/>
+          </w:tcPr>
+          <w:p>
+            <w:pPr>
+              <w:rPr>
+                <w:rFonts w:ascii="Times New Roman" w:hAnsi="Times New Roman" w:cs="Times New Roman"/>
+                <w:sz w:val="24"/>
+                <w:szCs w:val="24"/>
+              </w:rPr>
+            </w:pPr>
+          </w:p>
+        </w:tc>
+        <w:tc>
+          <w:tcPr>
+            <w:tcW w:w="1168" w:type="dxa"/>
+          </w:tcPr>
+          <w:p>
+            <w:pPr>
+              <w:rPr>
+                <w:rFonts w:ascii="Times New Roman" w:hAnsi="Times New Roman" w:cs="Times New Roman"/>
+                <w:sz w:val="24"/>
+                <w:szCs w:val="24"/>
+              </w:rPr>
+            </w:pPr>
+          </w:p>
+        </w:tc>
+        <w:tc>
+          <w:tcPr>
+            <w:tcW w:w="1168" w:type="dxa"/>
+          </w:tcPr>
+          <w:p>
+            <w:pPr>
+              <w:rPr>
+                <w:rFonts w:ascii="Times New Roman" w:hAnsi="Times New Roman" w:cs="Times New Roman"/>
+                <w:sz w:val="24"/>
+                <w:szCs w:val="24"/>
+              </w:rPr>
+            </w:pPr>
+          </w:p>
+        </w:tc>
+        <w:tc>
+          <w:tcPr>
+            <w:tcW w:w="1168" w:type="dxa"/>
+          </w:tcPr>
+          <w:p>
+            <w:pPr>
+              <w:rPr>
+                <w:rFonts w:ascii="Times New Roman" w:hAnsi="Times New Roman" w:cs="Times New Roman"/>
+                <w:sz w:val="24"/>
+                <w:szCs w:val="24"/>
+              </w:rPr>
+            </w:pPr>
+          </w:p>
+        </w:tc>
+        <w:tc>
+          <w:tcPr>
+            <w:tcW w:w="1168" w:type="dxa"/>
+          </w:tcPr>
+          <w:p>
+            <w:pPr>
+              <w:rPr>
+                <w:rFonts w:ascii="Times New Roman" w:hAnsi="Times New Roman" w:cs="Times New Roman"/>
+                <w:sz w:val="24"/>
+                <w:szCs w:val="24"/>
+                <w:lang w:val="en-US"/>
+              </w:rPr>
+            </w:pPr>
+            <w:r>
+              <w:rPr>
+                <w:rFonts w:ascii="Times New Roman" w:hAnsi="Times New Roman" w:cs="Times New Roman"/>
+                <w:sz w:val="24"/>
+                <w:szCs w:val="24"/>
+                <w:lang w:val="en-US"/>
+              </w:rPr>
+              <w:t>-</w:t>
+            </w:r>
+          </w:p>
+        </w:tc>
+        <w:tc>
+          <w:tcPr>
+            <w:tcW w:w="1169" w:type="dxa"/>
+          </w:tcPr>
+          <w:p>
+            <w:pPr>
+              <w:rPr>
+                <w:rFonts w:ascii="Times New Roman" w:hAnsi="Times New Roman" w:cs="Times New Roman"/>
+                <w:sz w:val="24"/>
+                <w:szCs w:val="24"/>
+              </w:rPr>
+            </w:pPr>
+          </w:p>
+        </w:tc>
+      </w:tr>
+      <w:tr>
+        <w:tc>
+          <w:tcPr>
+            <w:tcW w:w="1168" w:type="dxa"/>
+          </w:tcPr>
+          <w:p>
+            <w:pPr>
+              <w:rPr>
+                <w:rFonts w:ascii="Times New Roman" w:hAnsi="Times New Roman" w:cs="Times New Roman"/>
+                <w:sz w:val="24"/>
+                <w:szCs w:val="24"/>
+                <w:lang w:val="en-US"/>
+              </w:rPr>
+            </w:pPr>
+            <w:r>
+              <w:rPr>
+                <w:rFonts w:ascii="Times New Roman" w:hAnsi="Times New Roman" w:cs="Times New Roman"/>
+                <w:sz w:val="24"/>
+                <w:szCs w:val="24"/>
+                <w:lang w:val="en-US"/>
+              </w:rPr>
+              <w:t>60</w:t>
+            </w:r>
+          </w:p>
+        </w:tc>
+        <w:tc>
+          <w:tcPr>
+            <w:tcW w:w="1168" w:type="dxa"/>
+          </w:tcPr>
+          <w:p>
+            <w:pPr>
+              <w:rPr>
+                <w:rFonts w:ascii="Times New Roman" w:hAnsi="Times New Roman" w:cs="Times New Roman"/>
+                <w:sz w:val="24"/>
+                <w:szCs w:val="24"/>
+              </w:rPr>
+            </w:pPr>
+            <m:oMathPara>
+              <m:oMath>
+                <m:sSub>
+                  <m:sSubPr>
+                    <m:ctrlPr>
+                      <w:rPr>
+                        <w:rFonts w:ascii="Cambria Math" w:hAnsi="Cambria Math" w:cs="Times New Roman"/>
+                        <w:i/>
+                        <w:sz w:val="24"/>
+                        <w:szCs w:val="24"/>
+                      </w:rPr>
+                    </m:ctrlPr>
+                  </m:sSubPr>
+                  <m:e>
+                    <m:r>
+                      <w:rPr>
+                        <w:rFonts w:ascii="Cambria Math" w:hAnsi="Cambria Math" w:cs="Times New Roman"/>
+                        <w:sz w:val="24"/>
+                        <w:szCs w:val="24"/>
+                      </w:rPr>
+                      <m:t>k</m:t>
+                    </m:r>
+                  </m:e>
+                  <m:sub>
+                    <m:r>
+                      <w:rPr>
+                        <w:rFonts w:ascii="Cambria Math" w:hAnsi="Cambria Math" w:cs="Times New Roman"/>
+                        <w:sz w:val="24"/>
+                        <w:szCs w:val="24"/>
+                      </w:rPr>
+                      <m:t>(</m:t>
+                    </m:r>
+                    <m:r>
+                      <w:rPr>
+                        <w:rFonts w:ascii="Cambria Math" w:hAnsi="Cambria Math" w:cs="Times New Roman"/>
+                        <w:sz w:val="24"/>
+                        <w:szCs w:val="24"/>
+                        <w:lang w:val="en-US"/>
+                      </w:rPr>
+                      <m:t>m</m:t>
+                    </m:r>
+                    <m:r>
+                      <w:rPr>
+                        <w:rFonts w:ascii="Cambria Math" w:hAnsi="Cambria Math" w:cs="Times New Roman"/>
+                        <w:sz w:val="24"/>
+                        <w:szCs w:val="24"/>
+                      </w:rPr>
+                      <m:t>,1)</m:t>
+                    </m:r>
+                  </m:sub>
+                </m:sSub>
+              </m:oMath>
+            </m:oMathPara>
+          </w:p>
+        </w:tc>
+        <w:tc>
+          <w:tcPr>
+            <w:tcW w:w="1168" w:type="dxa"/>
+          </w:tcPr>
+          <w:p>
+            <w:pPr>
+              <w:rPr>
+                <w:rFonts w:ascii="Times New Roman" w:hAnsi="Times New Roman" w:cs="Times New Roman"/>
+                <w:sz w:val="24"/>
+                <w:szCs w:val="24"/>
+              </w:rPr>
+            </w:pPr>
+          </w:p>
+        </w:tc>
+        <w:tc>
+          <w:tcPr>
+            <w:tcW w:w="1168" w:type="dxa"/>
+          </w:tcPr>
+          <w:p>
+            <w:pPr>
+              <w:rPr>
+                <w:rFonts w:ascii="Times New Roman" w:hAnsi="Times New Roman" w:cs="Times New Roman"/>
+                <w:sz w:val="24"/>
+                <w:szCs w:val="24"/>
+              </w:rPr>
+            </w:pPr>
+          </w:p>
+        </w:tc>
+        <w:tc>
+          <w:tcPr>
+            <w:tcW w:w="1168" w:type="dxa"/>
+          </w:tcPr>
+          <w:p>
+            <w:pPr>
+              <w:rPr>
+                <w:rFonts w:ascii="Times New Roman" w:hAnsi="Times New Roman" w:cs="Times New Roman"/>
+                <w:sz w:val="24"/>
+                <w:szCs w:val="24"/>
+              </w:rPr>
+            </w:pPr>
+          </w:p>
+        </w:tc>
+        <w:tc>
+          <w:tcPr>
+            <w:tcW w:w="1168" w:type="dxa"/>
+          </w:tcPr>
+          <w:p>
+            <w:pPr>
+              <w:rPr>
+                <w:rFonts w:ascii="Times New Roman" w:hAnsi="Times New Roman" w:cs="Times New Roman"/>
+                <w:sz w:val="24"/>
+                <w:szCs w:val="24"/>
+              </w:rPr>
+            </w:pPr>
+          </w:p>
+        </w:tc>
+        <w:tc>
+          <w:tcPr>
+            <w:tcW w:w="1168" w:type="dxa"/>
+          </w:tcPr>
+          <w:p>
+            <w:pPr>
+              <w:rPr>
+                <w:rFonts w:ascii="Times New Roman" w:hAnsi="Times New Roman" w:cs="Times New Roman"/>
+                <w:sz w:val="24"/>
+                <w:szCs w:val="24"/>
+              </w:rPr>
+            </w:pPr>
+          </w:p>
+        </w:tc>
+        <w:tc>
+          <w:tcPr>
+            <w:tcW w:w="1169" w:type="dxa"/>
+          </w:tcPr>
+          <w:p>
+            <w:pPr>
+              <w:rPr>
+                <w:rFonts w:ascii="Times New Roman" w:hAnsi="Times New Roman" w:cs="Times New Roman"/>
+                <w:sz w:val="24"/>
+                <w:szCs w:val="24"/>
+              </w:rPr>
+            </w:pPr>
+            <m:oMathPara>
+              <m:oMath>
+                <m:sSub>
+                  <m:sSubPr>
+                    <m:ctrlPr>
+                      <w:rPr>
+                        <w:rFonts w:ascii="Cambria Math" w:hAnsi="Cambria Math" w:cs="Times New Roman"/>
+                        <w:i/>
+                        <w:sz w:val="24"/>
+                        <w:szCs w:val="24"/>
+                      </w:rPr>
+                    </m:ctrlPr>
+                  </m:sSubPr>
+                  <m:e>
+                    <m:r>
+                      <w:rPr>
+                        <w:rFonts w:ascii="Cambria Math" w:hAnsi="Cambria Math" w:cs="Times New Roman"/>
+                        <w:sz w:val="24"/>
+                        <w:szCs w:val="24"/>
+                      </w:rPr>
+                      <m:t>k</m:t>
+                    </m:r>
+                  </m:e>
+                  <m:sub>
+                    <m:r>
+                      <w:rPr>
+                        <w:rFonts w:ascii="Cambria Math" w:hAnsi="Cambria Math" w:cs="Times New Roman"/>
+                        <w:sz w:val="24"/>
+                        <w:szCs w:val="24"/>
+                      </w:rPr>
+                      <m:t>(m,n</m:t>
+                    </m:r>
+                    <m:r>
+                      <w:rPr>
+                        <w:rFonts w:ascii="Cambria Math" w:hAnsi="Cambria Math" w:cs="Times New Roman"/>
+                        <w:sz w:val="24"/>
+                        <w:szCs w:val="24"/>
+                      </w:rPr>
+                      <m:t>)</m:t>
+                    </m:r>
+                  </m:sub>
+                </m:sSub>
+              </m:oMath>
+            </m:oMathPara>
+          </w:p>
+        </w:tc>
+      </w:tr>
+    </w:tbl>
+    <w:p>
+      <w:pPr>
+        <w:rPr>
+          <w:rFonts w:ascii="Times New Roman" w:eastAsiaTheme="minorEastAsia" w:hAnsi="Times New Roman" w:cs="Times New Roman"/>
+          <w:sz w:val="24"/>
+          <w:szCs w:val="24"/>
+        </w:rPr>
+      </w:pPr>
+      <w:r>
+        <w:rPr>
+          <w:rFonts w:ascii="Times New Roman" w:hAnsi="Times New Roman" w:cs="Times New Roman"/>
+          <w:sz w:val="24"/>
+          <w:szCs w:val="24"/>
+        </w:rPr>
+        <w:t xml:space="preserve"> </w:t>
+      </w:r>
+      <w:r>
+        <w:rPr>
+          <w:rFonts w:ascii="Times New Roman" w:hAnsi="Times New Roman" w:cs="Times New Roman"/>
+          <w:sz w:val="24"/>
+          <w:szCs w:val="24"/>
+        </w:rPr>
+        <w:t xml:space="preserve"> Имеем матрицу размера </w:t>
+      </w:r>
+      <w:r>
+        <w:rPr>
+          <w:rFonts w:ascii="Times New Roman" w:hAnsi="Times New Roman" w:cs="Times New Roman"/>
+          <w:sz w:val="24"/>
+          <w:szCs w:val="24"/>
+          <w:lang w:val="en-US"/>
+        </w:rPr>
+        <w:t>m</w:t>
+      </w:r>
+      <w:r>
+        <w:rPr>
+          <w:rFonts w:ascii="Times New Roman" w:hAnsi="Times New Roman" w:cs="Times New Roman"/>
+          <w:sz w:val="24"/>
+          <w:szCs w:val="24"/>
+        </w:rPr>
+        <w:t>*</w:t>
+      </w:r>
+      <w:r>
+        <w:rPr>
+          <w:rFonts w:ascii="Times New Roman" w:hAnsi="Times New Roman" w:cs="Times New Roman"/>
+          <w:sz w:val="24"/>
+          <w:szCs w:val="24"/>
+          <w:lang w:val="en-US"/>
+        </w:rPr>
+        <w:t>n</w:t>
+      </w:r>
+      <w:r>
+        <w:rPr>
+          <w:rFonts w:ascii="Times New Roman" w:hAnsi="Times New Roman" w:cs="Times New Roman"/>
+          <w:sz w:val="24"/>
+          <w:szCs w:val="24"/>
+        </w:rPr>
+        <w:t xml:space="preserve"> коэффициентов </w:t>
+      </w:r>
+      <m:oMath>
+        <m:sSub>
+          <m:sSubPr>
+            <m:ctrlPr>
+              <w:rPr>
+                <w:rFonts w:ascii="Cambria Math" w:hAnsi="Cambria Math" w:cs="Times New Roman"/>
+                <w:i/>
+                <w:sz w:val="24"/>
+                <w:szCs w:val="24"/>
+              </w:rPr>
+            </m:ctrlPr>
+          </m:sSubPr>
+          <m:e>
+            <m:r>
+              <w:rPr>
+                <w:rFonts w:ascii="Cambria Math" w:hAnsi="Cambria Math" w:cs="Times New Roman"/>
+                <w:sz w:val="24"/>
+                <w:szCs w:val="24"/>
+              </w:rPr>
+              <m:t>k</m:t>
+            </m:r>
+          </m:e>
+          <m:sub>
+            <m:r>
+              <w:rPr>
+                <w:rFonts w:ascii="Cambria Math" w:hAnsi="Cambria Math" w:cs="Times New Roman"/>
+                <w:sz w:val="24"/>
+                <w:szCs w:val="24"/>
+              </w:rPr>
+              <m:t>i,j</m:t>
+            </m:r>
+          </m:sub>
+        </m:sSub>
+      </m:oMath>
+      <w:r>
+        <w:rPr>
+          <w:rFonts w:ascii="Times New Roman" w:eastAsiaTheme="minorEastAsia" w:hAnsi="Times New Roman" w:cs="Times New Roman"/>
+          <w:sz w:val="24"/>
+          <w:szCs w:val="24"/>
+        </w:rPr>
+        <w:t xml:space="preserve"> которые нужно подобрать или рассчитать так</w:t>
+      </w:r>
+      <w:r>
+        <w:rPr>
+          <w:rFonts w:ascii="Times New Roman" w:hAnsi="Times New Roman" w:cs="Times New Roman"/>
+          <w:sz w:val="24"/>
+          <w:szCs w:val="24"/>
+        </w:rPr>
+        <w:t xml:space="preserve">, чтобы для каждого месяца </w:t>
+      </w:r>
+      <w:r>
+        <w:rPr>
+          <w:rFonts w:ascii="Times New Roman" w:hAnsi="Times New Roman" w:cs="Times New Roman"/>
+          <w:sz w:val="24"/>
+          <w:szCs w:val="24"/>
+        </w:rPr>
+        <w:t xml:space="preserve">итоговая сумма </w:t>
+      </w:r>
+      <w:r>
+        <w:rPr>
+          <w:rFonts w:ascii="Times New Roman" w:hAnsi="Times New Roman" w:cs="Times New Roman"/>
+          <w:sz w:val="24"/>
+          <w:szCs w:val="24"/>
+        </w:rPr>
+        <w:t>(</w:t>
+      </w:r>
+      <w:r>
+        <w:rPr>
+          <w:rFonts w:ascii="Times New Roman" w:hAnsi="Times New Roman" w:cs="Times New Roman"/>
+          <w:sz w:val="24"/>
+          <w:szCs w:val="24"/>
+          <w:lang w:val="en-US"/>
+        </w:rPr>
+        <w:t>money</w:t>
+      </w:r>
+      <w:r>
+        <w:rPr>
+          <w:rFonts w:ascii="Times New Roman" w:hAnsi="Times New Roman" w:cs="Times New Roman"/>
+          <w:sz w:val="24"/>
+          <w:szCs w:val="24"/>
+        </w:rPr>
+        <w:t xml:space="preserve">) </w:t>
+      </w:r>
+      <w:r>
+        <w:rPr>
+          <w:rFonts w:ascii="Times New Roman" w:hAnsi="Times New Roman" w:cs="Times New Roman"/>
+          <w:sz w:val="24"/>
+          <w:szCs w:val="24"/>
+        </w:rPr>
+        <w:t>-</w:t>
+      </w:r>
+      <w:r>
+        <w:rPr>
+          <w:rFonts w:ascii="Times New Roman" w:hAnsi="Times New Roman" w:cs="Times New Roman"/>
+          <w:sz w:val="24"/>
+          <w:szCs w:val="24"/>
+        </w:rPr>
+        <w:t xml:space="preserve">&gt; </w:t>
+      </w:r>
+      <w:r>
+        <w:rPr>
+          <w:rFonts w:ascii="Times New Roman" w:hAnsi="Times New Roman" w:cs="Times New Roman"/>
+          <w:sz w:val="24"/>
+          <w:szCs w:val="24"/>
+          <w:lang w:val="en-US"/>
+        </w:rPr>
+        <w:t>max</w:t>
+      </w:r>
+      <w:r>
+        <w:rPr>
+          <w:rFonts w:ascii="Times New Roman" w:hAnsi="Times New Roman" w:cs="Times New Roman"/>
+          <w:sz w:val="24"/>
+          <w:szCs w:val="24"/>
+        </w:rPr>
+        <w:t>,</w:t>
+      </w:r>
+      <w:r>
+        <w:rPr>
+          <w:rFonts w:ascii="Times New Roman" w:hAnsi="Times New Roman" w:cs="Times New Roman"/>
+          <w:sz w:val="24"/>
+          <w:szCs w:val="24"/>
+        </w:rPr>
+        <w:t xml:space="preserve"> </w:t>
+      </w:r>
+      <w:r>
+        <w:rPr>
+          <w:rFonts w:ascii="Times New Roman" w:hAnsi="Times New Roman" w:cs="Times New Roman"/>
+          <w:sz w:val="24"/>
+          <w:szCs w:val="24"/>
+        </w:rPr>
+        <w:t xml:space="preserve">стремилась к глобальному максимуму. Где коэффициент </w:t>
+      </w:r>
+      <m:oMath>
+        <m:sSub>
+          <m:sSubPr>
+            <m:ctrlPr>
+              <w:rPr>
+                <w:rFonts w:ascii="Cambria Math" w:hAnsi="Cambria Math" w:cs="Times New Roman"/>
+                <w:i/>
+                <w:sz w:val="24"/>
+                <w:szCs w:val="24"/>
+              </w:rPr>
+            </m:ctrlPr>
+          </m:sSubPr>
+          <m:e>
+            <m:r>
+              <w:rPr>
+                <w:rFonts w:ascii="Cambria Math" w:hAnsi="Cambria Math" w:cs="Times New Roman"/>
+                <w:sz w:val="24"/>
+                <w:szCs w:val="24"/>
+              </w:rPr>
+              <m:t>k</m:t>
+            </m:r>
+          </m:e>
+          <m:sub>
+            <m:r>
+              <w:rPr>
+                <w:rFonts w:ascii="Cambria Math" w:hAnsi="Cambria Math" w:cs="Times New Roman"/>
+                <w:sz w:val="24"/>
+                <w:szCs w:val="24"/>
+              </w:rPr>
+              <m:t>i,j</m:t>
+            </m:r>
+          </m:sub>
+        </m:sSub>
+      </m:oMath>
+      <w:r>
+        <w:rPr>
+          <w:rFonts w:ascii="Times New Roman" w:eastAsiaTheme="minorEastAsia" w:hAnsi="Times New Roman" w:cs="Times New Roman"/>
+          <w:sz w:val="24"/>
+          <w:szCs w:val="24"/>
+        </w:rPr>
+        <w:t xml:space="preserve"> – </w:t>
+      </w:r>
+      <w:r>
+        <w:rPr>
+          <w:rFonts w:ascii="Times New Roman" w:eastAsiaTheme="minorEastAsia" w:hAnsi="Times New Roman" w:cs="Times New Roman"/>
+          <w:sz w:val="24"/>
+          <w:szCs w:val="24"/>
+        </w:rPr>
+        <w:t xml:space="preserve">определяет сколько будет продано или куплено актива, в зависимости от того периода из таблицы выше, к которому принадлежат индикаторы </w:t>
+      </w:r>
+      <w:r>
+        <w:rPr>
+          <w:rFonts w:ascii="Times New Roman" w:eastAsiaTheme="minorEastAsia" w:hAnsi="Times New Roman" w:cs="Times New Roman"/>
+          <w:sz w:val="24"/>
+          <w:szCs w:val="24"/>
+          <w:lang w:val="en-US"/>
+        </w:rPr>
+        <w:t>bull</w:t>
+      </w:r>
+      <w:r>
+        <w:rPr>
+          <w:rFonts w:ascii="Times New Roman" w:eastAsiaTheme="minorEastAsia" w:hAnsi="Times New Roman" w:cs="Times New Roman"/>
+          <w:sz w:val="24"/>
+          <w:szCs w:val="24"/>
+        </w:rPr>
+        <w:t>/</w:t>
+      </w:r>
+      <w:r>
+        <w:rPr>
+          <w:rFonts w:ascii="Times New Roman" w:eastAsiaTheme="minorEastAsia" w:hAnsi="Times New Roman" w:cs="Times New Roman"/>
+          <w:sz w:val="24"/>
+          <w:szCs w:val="24"/>
+          <w:lang w:val="en-US"/>
+        </w:rPr>
+        <w:t>bear</w:t>
+      </w:r>
+      <w:r>
+        <w:rPr>
+          <w:rFonts w:ascii="Times New Roman" w:eastAsiaTheme="minorEastAsia" w:hAnsi="Times New Roman" w:cs="Times New Roman"/>
+          <w:sz w:val="24"/>
+          <w:szCs w:val="24"/>
+        </w:rPr>
+        <w:t xml:space="preserve"> </w:t>
+      </w:r>
+      <w:r>
+        <w:rPr>
+          <w:rFonts w:ascii="Times New Roman" w:eastAsiaTheme="minorEastAsia" w:hAnsi="Times New Roman" w:cs="Times New Roman"/>
+          <w:sz w:val="24"/>
+          <w:szCs w:val="24"/>
+        </w:rPr>
+        <w:t>в данный момент времени</w:t>
+      </w:r>
+      <w:r>
+        <w:rPr>
+          <w:rFonts w:ascii="Times New Roman" w:eastAsiaTheme="minorEastAsia" w:hAnsi="Times New Roman" w:cs="Times New Roman"/>
+          <w:sz w:val="24"/>
+          <w:szCs w:val="24"/>
+        </w:rPr>
+        <w:t>.</w:t>
+      </w:r>
+    </w:p>
+    <w:p>
+      <w:pPr>
+        <w:rPr>
+          <w:rFonts w:ascii="Times New Roman" w:eastAsiaTheme="minorEastAsia" w:hAnsi="Times New Roman" w:cs="Times New Roman"/>
+          <w:sz w:val="24"/>
+          <w:szCs w:val="24"/>
+        </w:rPr>
+      </w:pPr>
+    </w:p>
+    <w:p>
+      <w:pPr>
+        <w:rPr>
+          <w:rFonts w:ascii="Times New Roman" w:hAnsi="Times New Roman" w:cs="Times New Roman"/>
+          <w:sz w:val="24"/>
+          <w:szCs w:val="24"/>
+        </w:rPr>
+      </w:pPr>
+      <w:r>
+        <w:rPr>
+          <w:rFonts w:ascii="Times New Roman" w:eastAsiaTheme="minorEastAsia" w:hAnsi="Times New Roman" w:cs="Times New Roman"/>
+          <w:sz w:val="24"/>
+          <w:szCs w:val="24"/>
+        </w:rPr>
+        <w:t>Прошу дать оценку представленной информации и возможности применения данных</w:t>
+      </w:r>
       <w:bookmarkStart w:id="0" w:name="_GoBack"/>
       <w:bookmarkEnd w:id="0"/>
+      <w:r>
+        <w:rPr>
+          <w:rFonts w:ascii="Times New Roman" w:eastAsiaTheme="minorEastAsia" w:hAnsi="Times New Roman" w:cs="Times New Roman"/>
+          <w:sz w:val="24"/>
+          <w:szCs w:val="24"/>
+        </w:rPr>
+        <w:t xml:space="preserve"> результатов на практике. </w:t>
+      </w:r>
+    </w:p>
+    <w:p>
+      <w:pPr>
+        <w:rPr>
+          <w:rFonts w:ascii="Times New Roman" w:hAnsi="Times New Roman" w:cs="Times New Roman"/>
+          <w:sz w:val="24"/>
+          <w:szCs w:val="24"/>
+        </w:rPr>
+      </w:pPr>
+      <w:r>
+        <w:rPr>
+          <w:rFonts w:ascii="Times New Roman" w:hAnsi="Times New Roman" w:cs="Times New Roman"/>
+          <w:sz w:val="24"/>
+          <w:szCs w:val="24"/>
+        </w:rPr>
+        <w:t xml:space="preserve"> </w:t>
+      </w:r>
+    </w:p>
+    <w:p>
+      <w:pPr>
+        <w:rPr>
+          <w:rFonts w:ascii="Times New Roman" w:hAnsi="Times New Roman" w:cs="Times New Roman"/>
+          <w:sz w:val="24"/>
+          <w:szCs w:val="24"/>
+        </w:rPr>
+      </w:pPr>
+    </w:p>
+    <w:p>
+      <w:pPr>
+        <w:rPr>
+          <w:rFonts w:ascii="Times New Roman" w:hAnsi="Times New Roman" w:cs="Times New Roman"/>
+          <w:sz w:val="24"/>
+          <w:szCs w:val="24"/>
+        </w:rPr>
+      </w:pPr>
     </w:p>
     <w:sectPr>
       <w:pgSz w:w="11906" w:h="16838"/>
@@ -6509,6 +8801,18 @@
       </w:tblBorders>
     </w:tblPr>
   </w:style>
+  <w:style w:type="character" w:styleId="FollowedHyperlink">
+    <w:name w:val="FollowedHyperlink"/>
+    <w:basedOn w:val="DefaultParagraphFont"/>
+    <w:uiPriority w:val="99"/>
+    <w:semiHidden/>
+    <w:unhideWhenUsed/>
+    <w:rsid w:val="00A5691B"/>
+    <w:rPr>
+      <w:color w:val="954F72" w:themeColor="followedHyperlink"/>
+      <w:u w:val="single"/>
+    </w:rPr>
+  </w:style>
 </w:styles>
 </file>
 

</xml_diff>